<commit_message>
[update] Commercial CRS was updated in description
</commit_message>
<xml_diff>
--- a/CRS-Documents/Commercial/CRS/Samuda-CRS-Commercial-V-1.1.docx
+++ b/CRS-Documents/Commercial/CRS/Samuda-CRS-Commercial-V-1.1.docx
@@ -2,13 +2,13 @@
 <file path=word/document.xml><?xml version="1.0" encoding="utf-8"?>
 <w:document xmlns:wpc="http://schemas.microsoft.com/office/word/2010/wordprocessingCanvas" xmlns:mc="http://schemas.openxmlformats.org/markup-compatibility/2006" xmlns:o="urn:schemas-microsoft-com:office:office" xmlns:r="http://schemas.openxmlformats.org/officeDocument/2006/relationships" xmlns:m="http://schemas.openxmlformats.org/officeDocument/2006/math" xmlns:v="urn:schemas-microsoft-com:vml" xmlns:wp14="http://schemas.microsoft.com/office/word/2010/wordprocessingDrawing" xmlns:wp="http://schemas.openxmlformats.org/drawingml/2006/wordprocessingDrawing" xmlns:w10="urn:schemas-microsoft-com:office:word" xmlns:w="http://schemas.openxmlformats.org/wordprocessingml/2006/main" xmlns:w14="http://schemas.microsoft.com/office/word/2010/wordml" xmlns:w15="http://schemas.microsoft.com/office/word/2012/wordml" xmlns:wpg="http://schemas.microsoft.com/office/word/2010/wordprocessingGroup" xmlns:wpi="http://schemas.microsoft.com/office/word/2010/wordprocessingInk" xmlns:wne="http://schemas.microsoft.com/office/word/2006/wordml" xmlns:wps="http://schemas.microsoft.com/office/word/2010/wordprocessingShape" mc:Ignorable="w14 w15 wp14">
   <w:body>
+    <w:bookmarkStart w:id="0" w:name="_Toc314731207"/>
+    <w:bookmarkStart w:id="1" w:name="_Toc472603721"/>
+    <w:bookmarkStart w:id="2" w:name="_Toc472701066"/>
     <w:p>
       <w:pPr>
         <w:pStyle w:val="Bodycopy"/>
       </w:pPr>
-      <w:bookmarkStart w:id="0" w:name="_Toc314731207"/>
-      <w:bookmarkStart w:id="1" w:name="_Toc472603721"/>
-      <w:bookmarkStart w:id="2" w:name="_Toc472701066"/>
       <w:r>
         <w:rPr>
           <w:noProof/>
@@ -539,21 +539,7 @@
               <w:rPr>
                 <w:rFonts w:ascii="AvantGarde" w:hAnsi="AvantGarde" w:cs="Arial"/>
               </w:rPr>
-              <w:t xml:space="preserve"> </w:t>
-            </w:r>
-            <w:proofErr w:type="spellStart"/>
-            <w:r>
-              <w:rPr>
-                <w:rFonts w:ascii="AvantGarde" w:hAnsi="AvantGarde" w:cs="Arial"/>
-              </w:rPr>
-              <w:t>Samuda</w:t>
-            </w:r>
-            <w:proofErr w:type="spellEnd"/>
-            <w:r>
-              <w:rPr>
-                <w:rFonts w:ascii="AvantGarde" w:hAnsi="AvantGarde" w:cs="Arial"/>
-              </w:rPr>
-              <w:t xml:space="preserve"> Chemicals Ltd. (CRS)</w:t>
+              <w:t xml:space="preserve"> Samuda Chemicals Ltd. (CRS)</w:t>
             </w:r>
           </w:p>
         </w:tc>
@@ -759,21 +745,7 @@
               <w:rPr>
                 <w:rFonts w:ascii="AvantGarde" w:hAnsi="AvantGarde" w:cs="Arial"/>
               </w:rPr>
-              <w:t xml:space="preserve">Md. </w:t>
-            </w:r>
-            <w:proofErr w:type="spellStart"/>
-            <w:r>
-              <w:rPr>
-                <w:rFonts w:ascii="AvantGarde" w:hAnsi="AvantGarde" w:cs="Arial"/>
-              </w:rPr>
-              <w:t>Mahfuzur</w:t>
-            </w:r>
-            <w:proofErr w:type="spellEnd"/>
-            <w:r>
-              <w:rPr>
-                <w:rFonts w:ascii="AvantGarde" w:hAnsi="AvantGarde" w:cs="Arial"/>
-              </w:rPr>
-              <w:t xml:space="preserve"> Rahman</w:t>
+              <w:t>Md. Mahfuzur Rahman</w:t>
             </w:r>
           </w:p>
         </w:tc>
@@ -877,21 +849,12 @@
                 <w:sz w:val="20"/>
               </w:rPr>
             </w:pPr>
-            <w:proofErr w:type="spellStart"/>
             <w:r>
               <w:rPr>
                 <w:rFonts w:ascii="AvantGarde" w:hAnsi="AvantGarde" w:cs="Arial"/>
                 <w:sz w:val="20"/>
               </w:rPr>
-              <w:t>Matiar</w:t>
-            </w:r>
-            <w:proofErr w:type="spellEnd"/>
-            <w:r>
-              <w:rPr>
-                <w:rFonts w:ascii="AvantGarde" w:hAnsi="AvantGarde" w:cs="Arial"/>
-                <w:sz w:val="20"/>
-              </w:rPr>
-              <w:t xml:space="preserve"> Rahman</w:t>
+              <w:t>Matiar Rahman</w:t>
             </w:r>
           </w:p>
         </w:tc>
@@ -4983,7 +4946,7 @@
           <w:sz w:val="24"/>
           <w:szCs w:val="24"/>
         </w:rPr>
-        <w:t>LC Process</w:t>
+        <w:t>Purchase Order (PO) Approval Process</w:t>
       </w:r>
     </w:p>
     <w:p>
@@ -5006,7 +4969,7 @@
           <w:sz w:val="24"/>
           <w:szCs w:val="24"/>
         </w:rPr>
-        <w:t>TT Process</w:t>
+        <w:t>LC Process</w:t>
       </w:r>
     </w:p>
     <w:p>
@@ -5029,7 +4992,7 @@
           <w:sz w:val="24"/>
           <w:szCs w:val="24"/>
         </w:rPr>
-        <w:t>Account Module Integration</w:t>
+        <w:t>TT Process</w:t>
       </w:r>
     </w:p>
     <w:p>
@@ -5052,24 +5015,27 @@
           <w:sz w:val="24"/>
           <w:szCs w:val="24"/>
         </w:rPr>
-        <w:t>Goods Delivery</w:t>
-      </w:r>
-      <w:r>
-        <w:rPr>
-          <w:rFonts w:ascii="Times New Roman" w:hAnsi="Times New Roman" w:cs="Times New Roman"/>
-          <w:sz w:val="24"/>
-          <w:szCs w:val="24"/>
-        </w:rPr>
-        <w:t>/Shipping</w:t>
-      </w:r>
-      <w:r>
-        <w:rPr>
-          <w:rFonts w:ascii="Times New Roman" w:hAnsi="Times New Roman" w:cs="Times New Roman"/>
-          <w:sz w:val="24"/>
-          <w:szCs w:val="24"/>
-        </w:rPr>
-        <w:t xml:space="preserve"> Process</w:t>
-      </w:r>
+        <w:t>Account Module Integration</w:t>
+      </w:r>
+      <w:r>
+        <w:rPr>
+          <w:rFonts w:ascii="Times New Roman" w:hAnsi="Times New Roman" w:cs="Times New Roman"/>
+          <w:sz w:val="24"/>
+          <w:szCs w:val="24"/>
+        </w:rPr>
+        <w:t>(</w:t>
+      </w:r>
+      <w:r>
+        <w:rPr>
+          <w:rFonts w:ascii="Times New Roman" w:hAnsi="Times New Roman" w:cs="Times New Roman"/>
+          <w:color w:val="FF0000"/>
+          <w:sz w:val="24"/>
+          <w:szCs w:val="24"/>
+        </w:rPr>
+        <w:t>Pending From customer)</w:t>
+      </w:r>
+      <w:bookmarkStart w:id="18" w:name="_GoBack"/>
+      <w:bookmarkEnd w:id="18"/>
     </w:p>
     <w:p>
       <w:pPr>
@@ -5117,7 +5083,7 @@
           <w:numId w:val="9"/>
         </w:numPr>
       </w:pPr>
-      <w:bookmarkStart w:id="18" w:name="_Toc474950607"/>
+      <w:bookmarkStart w:id="19" w:name="_Toc474950607"/>
       <w:r>
         <w:t>Techno-Commercial Process:</w:t>
       </w:r>
@@ -5130,13 +5096,12 @@
         </w:rPr>
         <w:t>(fig change)</w:t>
       </w:r>
-      <w:bookmarkEnd w:id="18"/>
+      <w:bookmarkEnd w:id="19"/>
     </w:p>
     <w:p>
       <w:pPr>
         <w:jc w:val="center"/>
       </w:pPr>
-      <w:bookmarkStart w:id="19" w:name="_GoBack"/>
       <w:r>
         <w:rPr>
           <w:noProof/>
@@ -5190,7 +5155,6 @@
           </wp:inline>
         </w:drawing>
       </w:r>
-      <w:bookmarkEnd w:id="19"/>
       <w:r>
         <w:rPr>
           <w:rFonts w:ascii="Times New Roman" w:hAnsi="Times New Roman" w:cs="Times New Roman"/>
@@ -6177,15 +6141,7 @@
           <w:sz w:val="24"/>
           <w:szCs w:val="24"/>
         </w:rPr>
-        <w:t xml:space="preserve"> After the selection of </w:t>
-      </w:r>
-      <w:r>
-        <w:rPr>
-          <w:rFonts w:ascii="Times New Roman" w:hAnsi="Times New Roman" w:cs="Times New Roman"/>
-          <w:sz w:val="24"/>
-          <w:szCs w:val="24"/>
-        </w:rPr>
-        <w:t>p</w:t>
+        <w:t xml:space="preserve"> After the selection of p</w:t>
       </w:r>
       <w:r>
         <w:rPr>
@@ -7499,23 +7455,7 @@
           <w:sz w:val="24"/>
           <w:szCs w:val="24"/>
         </w:rPr>
-        <w:t xml:space="preserve">, the right company name, pay all the bank transaction fees including beneficiary </w:t>
-      </w:r>
-      <w:r>
-        <w:rPr>
-          <w:rFonts w:ascii="Times New Roman" w:hAnsi="Times New Roman" w:cs="Times New Roman"/>
-          <w:sz w:val="24"/>
-          <w:szCs w:val="24"/>
-        </w:rPr>
-        <w:t xml:space="preserve">bank </w:t>
-      </w:r>
-      <w:r>
-        <w:rPr>
-          <w:rFonts w:ascii="Times New Roman" w:hAnsi="Times New Roman" w:cs="Times New Roman"/>
-          <w:sz w:val="24"/>
-          <w:szCs w:val="24"/>
-        </w:rPr>
-        <w:t>fees, save a transaction record and send it to supplier  etc.)</w:t>
+        <w:t>, the right company name, pay all the bank transaction fees including beneficiary bank fees, save a transaction record and send it to supplier  etc.)</w:t>
       </w:r>
     </w:p>
     <w:p>
@@ -8168,29 +8108,13 @@
           <w:sz w:val="24"/>
           <w:szCs w:val="24"/>
         </w:rPr>
-        <w:t xml:space="preserve">Goods Receive </w:t>
-      </w:r>
-      <w:proofErr w:type="gramStart"/>
-      <w:r>
-        <w:rPr>
-          <w:rFonts w:ascii="Times New Roman" w:hAnsi="Times New Roman" w:cs="Times New Roman"/>
-          <w:sz w:val="24"/>
-          <w:szCs w:val="24"/>
-        </w:rPr>
-        <w:t>Process</w:t>
+        <w:t>Goods Receive Process</w:t>
       </w:r>
       <w:r>
         <w:rPr>
           <w:color w:val="FF0000"/>
         </w:rPr>
-        <w:t>(</w:t>
-      </w:r>
-      <w:proofErr w:type="gramEnd"/>
-      <w:r>
-        <w:rPr>
-          <w:color w:val="FF0000"/>
-        </w:rPr>
-        <w:t>fig change)</w:t>
+        <w:t>(fig change)</w:t>
       </w:r>
       <w:bookmarkEnd w:id="27"/>
     </w:p>
@@ -9586,7 +9510,7 @@
         <v:path o:extrusionok="f" gradientshapeok="t" o:connecttype="rect"/>
         <o:lock v:ext="edit" aspectratio="t"/>
       </v:shapetype>
-      <v:shape id="_x0000_i1125" type="#_x0000_t75" style="width:11.25pt;height:11.25pt" o:bullet="t">
+      <v:shape id="_x0000_i1028" type="#_x0000_t75" style="width:11.25pt;height:11.25pt" o:bullet="t">
         <v:imagedata r:id="rId1" o:title="msoC782"/>
       </v:shape>
     </w:pict>
@@ -12380,6 +12304,7 @@
   <w:style w:type="character" w:default="1" w:styleId="DefaultParagraphFont">
     <w:name w:val="Default Paragraph Font"/>
     <w:uiPriority w:val="1"/>
+    <w:semiHidden/>
     <w:unhideWhenUsed/>
   </w:style>
   <w:style w:type="table" w:default="1" w:styleId="TableNormal">
@@ -13062,7 +12987,7 @@
 </file>
 
 <file path=customXml/itemProps1.xml><?xml version="1.0" encoding="utf-8"?>
-<ds:datastoreItem xmlns:ds="http://schemas.openxmlformats.org/officeDocument/2006/customXml" ds:itemID="{20EB2C3F-C73A-4580-A66A-15F711CEB8CD}">
+<ds:datastoreItem xmlns:ds="http://schemas.openxmlformats.org/officeDocument/2006/customXml" ds:itemID="{A954C5DC-1A74-4895-8AB8-C332956C23EA}">
   <ds:schemaRefs>
     <ds:schemaRef ds:uri="http://schemas.openxmlformats.org/officeDocument/2006/bibliography"/>
   </ds:schemaRefs>

</xml_diff>

<commit_message>
[Update] Commercial CRS module was update in overall process figure.
</commit_message>
<xml_diff>
--- a/CRS-Documents/Commercial/CRS/Samuda-CRS-Commercial-V-1.1.docx
+++ b/CRS-Documents/Commercial/CRS/Samuda-CRS-Commercial-V-1.1.docx
@@ -539,7 +539,21 @@
               <w:rPr>
                 <w:rFonts w:ascii="AvantGarde" w:hAnsi="AvantGarde" w:cs="Arial"/>
               </w:rPr>
-              <w:t xml:space="preserve"> Samuda Chemicals Ltd. (CRS)</w:t>
+              <w:t xml:space="preserve"> </w:t>
+            </w:r>
+            <w:proofErr w:type="spellStart"/>
+            <w:r>
+              <w:rPr>
+                <w:rFonts w:ascii="AvantGarde" w:hAnsi="AvantGarde" w:cs="Arial"/>
+              </w:rPr>
+              <w:t>Samuda</w:t>
+            </w:r>
+            <w:proofErr w:type="spellEnd"/>
+            <w:r>
+              <w:rPr>
+                <w:rFonts w:ascii="AvantGarde" w:hAnsi="AvantGarde" w:cs="Arial"/>
+              </w:rPr>
+              <w:t xml:space="preserve"> Chemicals Ltd. (CRS)</w:t>
             </w:r>
           </w:p>
         </w:tc>
@@ -745,7 +759,21 @@
               <w:rPr>
                 <w:rFonts w:ascii="AvantGarde" w:hAnsi="AvantGarde" w:cs="Arial"/>
               </w:rPr>
-              <w:t>Md. Mahfuzur Rahman</w:t>
+              <w:t xml:space="preserve">Md. </w:t>
+            </w:r>
+            <w:proofErr w:type="spellStart"/>
+            <w:r>
+              <w:rPr>
+                <w:rFonts w:ascii="AvantGarde" w:hAnsi="AvantGarde" w:cs="Arial"/>
+              </w:rPr>
+              <w:t>Mahfuzur</w:t>
+            </w:r>
+            <w:proofErr w:type="spellEnd"/>
+            <w:r>
+              <w:rPr>
+                <w:rFonts w:ascii="AvantGarde" w:hAnsi="AvantGarde" w:cs="Arial"/>
+              </w:rPr>
+              <w:t xml:space="preserve"> Rahman</w:t>
             </w:r>
           </w:p>
         </w:tc>
@@ -849,12 +877,21 @@
                 <w:sz w:val="20"/>
               </w:rPr>
             </w:pPr>
+            <w:proofErr w:type="spellStart"/>
             <w:r>
               <w:rPr>
                 <w:rFonts w:ascii="AvantGarde" w:hAnsi="AvantGarde" w:cs="Arial"/>
                 <w:sz w:val="20"/>
               </w:rPr>
-              <w:t>Matiar Rahman</w:t>
+              <w:t>Matiar</w:t>
+            </w:r>
+            <w:proofErr w:type="spellEnd"/>
+            <w:r>
+              <w:rPr>
+                <w:rFonts w:ascii="AvantGarde" w:hAnsi="AvantGarde" w:cs="Arial"/>
+                <w:sz w:val="20"/>
+              </w:rPr>
+              <w:t xml:space="preserve"> Rahman</w:t>
             </w:r>
           </w:p>
         </w:tc>
@@ -1069,11 +1106,19 @@
           <w:lang w:val="en-GB"/>
         </w:rPr>
       </w:pPr>
+      <w:proofErr w:type="spellStart"/>
       <w:r>
         <w:rPr>
           <w:rFonts w:ascii="AvantGarde" w:hAnsi="AvantGarde" w:cs="Arial"/>
         </w:rPr>
-        <w:t>Samuda Chemicals Ltd.</w:t>
+        <w:t>Samuda</w:t>
+      </w:r>
+      <w:proofErr w:type="spellEnd"/>
+      <w:r>
+        <w:rPr>
+          <w:rFonts w:ascii="AvantGarde" w:hAnsi="AvantGarde" w:cs="Arial"/>
+        </w:rPr>
+        <w:t xml:space="preserve"> Chemicals Ltd.</w:t>
       </w:r>
       <w:r>
         <w:rPr>
@@ -1499,8 +1544,16 @@
           <w:rFonts w:ascii="AvantGarde" w:hAnsi="AvantGarde"/>
         </w:rPr>
         <w:tab/>
-        <w:t xml:space="preserve"> Signature</w:t>
-      </w:r>
+        <w:t xml:space="preserve"> </w:t>
+      </w:r>
+      <w:proofErr w:type="spellStart"/>
+      <w:r>
+        <w:rPr>
+          <w:rFonts w:ascii="AvantGarde" w:hAnsi="AvantGarde"/>
+        </w:rPr>
+        <w:t>Signature</w:t>
+      </w:r>
+      <w:proofErr w:type="spellEnd"/>
     </w:p>
     <w:p>
       <w:pPr>
@@ -4800,9 +4853,9 @@
         </w:rPr>
         <w:drawing>
           <wp:inline distT="0" distB="0" distL="0" distR="0">
-            <wp:extent cx="6937528" cy="6126480"/>
-            <wp:effectExtent l="19050" t="19050" r="15875" b="26670"/>
-            <wp:docPr id="4" name="Picture 4" descr="D:\GBS\Samuda-ERP\Commercial\Commercial Overall Process.jpg"/>
+            <wp:extent cx="5943600" cy="4461918"/>
+            <wp:effectExtent l="19050" t="19050" r="19050" b="15240"/>
+            <wp:docPr id="2" name="Picture 2" descr="C:\Users\nahar.kamrun\Desktop\Commercial Overall Process.jpg"/>
             <wp:cNvGraphicFramePr>
               <a:graphicFrameLocks xmlns:a="http://schemas.openxmlformats.org/drawingml/2006/main" noChangeAspect="1"/>
             </wp:cNvGraphicFramePr>
@@ -4810,7 +4863,7 @@
               <a:graphicData uri="http://schemas.openxmlformats.org/drawingml/2006/picture">
                 <pic:pic xmlns:pic="http://schemas.openxmlformats.org/drawingml/2006/picture">
                   <pic:nvPicPr>
-                    <pic:cNvPr id="0" name="Picture 3" descr="D:\GBS\Samuda-ERP\Commercial\Commercial Overall Process.jpg"/>
+                    <pic:cNvPr id="0" name="Picture 2" descr="C:\Users\nahar.kamrun\Desktop\Commercial Overall Process.jpg"/>
                     <pic:cNvPicPr>
                       <a:picLocks noChangeAspect="1" noChangeArrowheads="1"/>
                     </pic:cNvPicPr>
@@ -4831,7 +4884,7 @@
                   <pic:spPr bwMode="auto">
                     <a:xfrm>
                       <a:off x="0" y="0"/>
-                      <a:ext cx="6937528" cy="6126480"/>
+                      <a:ext cx="5943600" cy="4461918"/>
                     </a:xfrm>
                     <a:prstGeom prst="rect">
                       <a:avLst/>
@@ -4839,10 +4892,7 @@
                     <a:noFill/>
                     <a:ln>
                       <a:solidFill>
-                        <a:schemeClr val="accent2">
-                          <a:lumMod val="60000"/>
-                          <a:lumOff val="40000"/>
-                        </a:schemeClr>
+                        <a:schemeClr val="accent2"/>
                       </a:solidFill>
                     </a:ln>
                   </pic:spPr>
@@ -4852,6 +4902,8 @@
           </wp:inline>
         </w:drawing>
       </w:r>
+      <w:bookmarkStart w:id="18" w:name="_GoBack"/>
+      <w:bookmarkEnd w:id="18"/>
     </w:p>
     <w:p>
       <w:pPr>
@@ -5034,8 +5086,6 @@
         </w:rPr>
         <w:t>Pending From customer)</w:t>
       </w:r>
-      <w:bookmarkStart w:id="18" w:name="_GoBack"/>
-      <w:bookmarkEnd w:id="18"/>
     </w:p>
     <w:p>
       <w:pPr>
@@ -5057,6 +5107,7 @@
           <w:sz w:val="24"/>
           <w:szCs w:val="24"/>
         </w:rPr>
+        <w:lastRenderedPageBreak/>
         <w:t>Goods Receive Process</w:t>
       </w:r>
     </w:p>
@@ -5241,6 +5292,7 @@
           <w:sz w:val="24"/>
           <w:szCs w:val="24"/>
         </w:rPr>
+        <w:lastRenderedPageBreak/>
         <w:t>After approval of purchase requisition commercial department start preparing for techno-commercial document which is both for raw material and machinery items.</w:t>
       </w:r>
       <w:r>
@@ -5343,7 +5395,6 @@
           <w:sz w:val="24"/>
           <w:szCs w:val="24"/>
         </w:rPr>
-        <w:lastRenderedPageBreak/>
         <w:t xml:space="preserve">Buyer may </w:t>
       </w:r>
       <w:r>
@@ -6030,15 +6081,33 @@
           <w:sz w:val="24"/>
           <w:szCs w:val="24"/>
         </w:rPr>
-        <w:t xml:space="preserve"> multiple p</w:t>
-      </w:r>
-      <w:r>
-        <w:rPr>
-          <w:rFonts w:ascii="Times New Roman" w:hAnsi="Times New Roman" w:cs="Times New Roman"/>
-          <w:sz w:val="24"/>
-          <w:szCs w:val="24"/>
-        </w:rPr>
-        <w:t>roforma Invoice</w:t>
+        <w:t xml:space="preserve"> multiple </w:t>
+      </w:r>
+      <w:proofErr w:type="spellStart"/>
+      <w:r>
+        <w:rPr>
+          <w:rFonts w:ascii="Times New Roman" w:hAnsi="Times New Roman" w:cs="Times New Roman"/>
+          <w:sz w:val="24"/>
+          <w:szCs w:val="24"/>
+        </w:rPr>
+        <w:t>p</w:t>
+      </w:r>
+      <w:r>
+        <w:rPr>
+          <w:rFonts w:ascii="Times New Roman" w:hAnsi="Times New Roman" w:cs="Times New Roman"/>
+          <w:sz w:val="24"/>
+          <w:szCs w:val="24"/>
+        </w:rPr>
+        <w:t>roforma</w:t>
+      </w:r>
+      <w:proofErr w:type="spellEnd"/>
+      <w:r>
+        <w:rPr>
+          <w:rFonts w:ascii="Times New Roman" w:hAnsi="Times New Roman" w:cs="Times New Roman"/>
+          <w:sz w:val="24"/>
+          <w:szCs w:val="24"/>
+        </w:rPr>
+        <w:t xml:space="preserve"> Invoice</w:t>
       </w:r>
       <w:r>
         <w:rPr>
@@ -6117,7 +6186,25 @@
           <w:sz w:val="24"/>
           <w:szCs w:val="24"/>
         </w:rPr>
-        <w:t xml:space="preserve"> multiple Proforma Invoice</w:t>
+        <w:t xml:space="preserve"> multiple </w:t>
+      </w:r>
+      <w:proofErr w:type="spellStart"/>
+      <w:r>
+        <w:rPr>
+          <w:rFonts w:ascii="Times New Roman" w:hAnsi="Times New Roman" w:cs="Times New Roman"/>
+          <w:sz w:val="24"/>
+          <w:szCs w:val="24"/>
+        </w:rPr>
+        <w:t>Proforma</w:t>
+      </w:r>
+      <w:proofErr w:type="spellEnd"/>
+      <w:r>
+        <w:rPr>
+          <w:rFonts w:ascii="Times New Roman" w:hAnsi="Times New Roman" w:cs="Times New Roman"/>
+          <w:sz w:val="24"/>
+          <w:szCs w:val="24"/>
+        </w:rPr>
+        <w:t xml:space="preserve"> Invoice</w:t>
       </w:r>
       <w:r>
         <w:rPr>
@@ -6141,15 +6228,33 @@
           <w:sz w:val="24"/>
           <w:szCs w:val="24"/>
         </w:rPr>
-        <w:t xml:space="preserve"> After the selection of p</w:t>
-      </w:r>
-      <w:r>
-        <w:rPr>
-          <w:rFonts w:ascii="Times New Roman" w:hAnsi="Times New Roman" w:cs="Times New Roman"/>
-          <w:sz w:val="24"/>
-          <w:szCs w:val="24"/>
-        </w:rPr>
-        <w:t>roforma Invoice</w:t>
+        <w:t xml:space="preserve"> After the selection of </w:t>
+      </w:r>
+      <w:proofErr w:type="spellStart"/>
+      <w:r>
+        <w:rPr>
+          <w:rFonts w:ascii="Times New Roman" w:hAnsi="Times New Roman" w:cs="Times New Roman"/>
+          <w:sz w:val="24"/>
+          <w:szCs w:val="24"/>
+        </w:rPr>
+        <w:t>p</w:t>
+      </w:r>
+      <w:r>
+        <w:rPr>
+          <w:rFonts w:ascii="Times New Roman" w:hAnsi="Times New Roman" w:cs="Times New Roman"/>
+          <w:sz w:val="24"/>
+          <w:szCs w:val="24"/>
+        </w:rPr>
+        <w:t>roforma</w:t>
+      </w:r>
+      <w:proofErr w:type="spellEnd"/>
+      <w:r>
+        <w:rPr>
+          <w:rFonts w:ascii="Times New Roman" w:hAnsi="Times New Roman" w:cs="Times New Roman"/>
+          <w:sz w:val="24"/>
+          <w:szCs w:val="24"/>
+        </w:rPr>
+        <w:t xml:space="preserve"> Invoice</w:t>
       </w:r>
       <w:r>
         <w:rPr>
@@ -7253,13 +7358,23 @@
           <w:szCs w:val="24"/>
         </w:rPr>
       </w:pPr>
-      <w:r>
-        <w:rPr>
-          <w:rFonts w:ascii="Times New Roman" w:hAnsi="Times New Roman" w:cs="Times New Roman"/>
-          <w:sz w:val="24"/>
-          <w:szCs w:val="24"/>
-        </w:rPr>
-        <w:t>Samuda sometimes use</w:t>
+      <w:proofErr w:type="spellStart"/>
+      <w:r>
+        <w:rPr>
+          <w:rFonts w:ascii="Times New Roman" w:hAnsi="Times New Roman" w:cs="Times New Roman"/>
+          <w:sz w:val="24"/>
+          <w:szCs w:val="24"/>
+        </w:rPr>
+        <w:t>Samuda</w:t>
+      </w:r>
+      <w:proofErr w:type="spellEnd"/>
+      <w:r>
+        <w:rPr>
+          <w:rFonts w:ascii="Times New Roman" w:hAnsi="Times New Roman" w:cs="Times New Roman"/>
+          <w:sz w:val="24"/>
+          <w:szCs w:val="24"/>
+        </w:rPr>
+        <w:t xml:space="preserve"> sometimes use</w:t>
       </w:r>
       <w:r>
         <w:rPr>
@@ -8108,13 +8223,29 @@
           <w:sz w:val="24"/>
           <w:szCs w:val="24"/>
         </w:rPr>
-        <w:t>Goods Receive Process</w:t>
+        <w:t xml:space="preserve">Goods Receive </w:t>
+      </w:r>
+      <w:proofErr w:type="gramStart"/>
+      <w:r>
+        <w:rPr>
+          <w:rFonts w:ascii="Times New Roman" w:hAnsi="Times New Roman" w:cs="Times New Roman"/>
+          <w:sz w:val="24"/>
+          <w:szCs w:val="24"/>
+        </w:rPr>
+        <w:t>Process</w:t>
       </w:r>
       <w:r>
         <w:rPr>
           <w:color w:val="FF0000"/>
         </w:rPr>
-        <w:t>(fig change)</w:t>
+        <w:t>(</w:t>
+      </w:r>
+      <w:proofErr w:type="gramEnd"/>
+      <w:r>
+        <w:rPr>
+          <w:color w:val="FF0000"/>
+        </w:rPr>
+        <w:t>fig change)</w:t>
       </w:r>
       <w:bookmarkEnd w:id="27"/>
     </w:p>
@@ -8522,7 +8653,21 @@
           <w:b/>
         </w:rPr>
         <w:lastRenderedPageBreak/>
-        <w:t>4. To be Determined</w:t>
+        <w:t xml:space="preserve">4. </w:t>
+      </w:r>
+      <w:proofErr w:type="gramStart"/>
+      <w:r>
+        <w:rPr>
+          <w:b/>
+        </w:rPr>
+        <w:t>To</w:t>
+      </w:r>
+      <w:proofErr w:type="gramEnd"/>
+      <w:r>
+        <w:rPr>
+          <w:b/>
+        </w:rPr>
+        <w:t xml:space="preserve"> be Determined</w:t>
       </w:r>
       <w:bookmarkEnd w:id="29"/>
       <w:bookmarkEnd w:id="30"/>
@@ -8828,11 +8973,19 @@
           <w:lang w:val="en-GB"/>
         </w:rPr>
       </w:pPr>
+      <w:proofErr w:type="spellStart"/>
       <w:r>
         <w:rPr>
           <w:rFonts w:ascii="AvantGarde" w:hAnsi="AvantGarde" w:cs="Arial"/>
         </w:rPr>
-        <w:t>Samuda Chemicals Ltd.</w:t>
+        <w:t>Samuda</w:t>
+      </w:r>
+      <w:proofErr w:type="spellEnd"/>
+      <w:r>
+        <w:rPr>
+          <w:rFonts w:ascii="AvantGarde" w:hAnsi="AvantGarde" w:cs="Arial"/>
+        </w:rPr>
+        <w:t xml:space="preserve"> Chemicals Ltd.</w:t>
       </w:r>
       <w:r>
         <w:rPr>
@@ -9248,12 +9401,14 @@
         <w:tab/>
         <w:t xml:space="preserve">     </w:t>
       </w:r>
+      <w:proofErr w:type="spellStart"/>
       <w:r>
         <w:rPr>
           <w:rFonts w:ascii="AvantGarde" w:hAnsi="AvantGarde"/>
         </w:rPr>
         <w:t>Signature</w:t>
       </w:r>
+      <w:proofErr w:type="spellEnd"/>
     </w:p>
     <w:sectPr>
       <w:headerReference w:type="default" r:id="rId13"/>
@@ -9319,7 +9474,7 @@
       <w:rPr>
         <w:noProof/>
       </w:rPr>
-      <w:t>16</w:t>
+      <w:t>7</w:t>
     </w:r>
     <w:r>
       <w:fldChar w:fldCharType="end"/>
@@ -9340,7 +9495,7 @@
       <w:rPr>
         <w:noProof/>
       </w:rPr>
-      <w:t>16</w:t>
+      <w:t>15</w:t>
     </w:r>
     <w:r>
       <w:fldChar w:fldCharType="end"/>
@@ -9385,6 +9540,7 @@
       </w:tabs>
       <w:spacing w:before="720"/>
     </w:pPr>
+    <w:proofErr w:type="spellStart"/>
     <w:r>
       <w:rPr>
         <w:rFonts w:ascii="Arial" w:eastAsia="Arial" w:hAnsi="Arial" w:cs="Arial"/>
@@ -9392,7 +9548,17 @@
         <w:sz w:val="18"/>
         <w:szCs w:val="18"/>
       </w:rPr>
-      <w:t>Samuda Chemicals</w:t>
+      <w:t>Samuda</w:t>
+    </w:r>
+    <w:proofErr w:type="spellEnd"/>
+    <w:r>
+      <w:rPr>
+        <w:rFonts w:ascii="Arial" w:eastAsia="Arial" w:hAnsi="Arial" w:cs="Arial"/>
+        <w:b/>
+        <w:sz w:val="18"/>
+        <w:szCs w:val="18"/>
+      </w:rPr>
+      <w:t xml:space="preserve"> Chemicals</w:t>
     </w:r>
     <w:r>
       <w:rPr>
@@ -9510,7 +9676,7 @@
         <v:path o:extrusionok="f" gradientshapeok="t" o:connecttype="rect"/>
         <o:lock v:ext="edit" aspectratio="t"/>
       </v:shapetype>
-      <v:shape id="_x0000_i1028" type="#_x0000_t75" style="width:11.25pt;height:11.25pt" o:bullet="t">
+      <v:shape id="_x0000_i1031" type="#_x0000_t75" style="width:11.55pt;height:11.55pt" o:bullet="t">
         <v:imagedata r:id="rId1" o:title="msoC782"/>
       </v:shape>
     </w:pict>
@@ -12987,7 +13153,7 @@
 </file>
 
 <file path=customXml/itemProps1.xml><?xml version="1.0" encoding="utf-8"?>
-<ds:datastoreItem xmlns:ds="http://schemas.openxmlformats.org/officeDocument/2006/customXml" ds:itemID="{A954C5DC-1A74-4895-8AB8-C332956C23EA}">
+<ds:datastoreItem xmlns:ds="http://schemas.openxmlformats.org/officeDocument/2006/customXml" ds:itemID="{CFCFBFCE-E6FD-4844-AE60-8555B96CFFFC}">
   <ds:schemaRefs>
     <ds:schemaRef ds:uri="http://schemas.openxmlformats.org/officeDocument/2006/bibliography"/>
   </ds:schemaRefs>

</xml_diff>

<commit_message>
[Update] CRS of Commercial was updated on its sub process.
</commit_message>
<xml_diff>
--- a/CRS-Documents/Commercial/CRS/Samuda-CRS-Commercial-V-1.1.docx
+++ b/CRS-Documents/Commercial/CRS/Samuda-CRS-Commercial-V-1.1.docx
@@ -2,13 +2,13 @@
 <file path=word/document.xml><?xml version="1.0" encoding="utf-8"?>
 <w:document xmlns:wpc="http://schemas.microsoft.com/office/word/2010/wordprocessingCanvas" xmlns:mc="http://schemas.openxmlformats.org/markup-compatibility/2006" xmlns:o="urn:schemas-microsoft-com:office:office" xmlns:r="http://schemas.openxmlformats.org/officeDocument/2006/relationships" xmlns:m="http://schemas.openxmlformats.org/officeDocument/2006/math" xmlns:v="urn:schemas-microsoft-com:vml" xmlns:wp14="http://schemas.microsoft.com/office/word/2010/wordprocessingDrawing" xmlns:wp="http://schemas.openxmlformats.org/drawingml/2006/wordprocessingDrawing" xmlns:w10="urn:schemas-microsoft-com:office:word" xmlns:w="http://schemas.openxmlformats.org/wordprocessingml/2006/main" xmlns:w14="http://schemas.microsoft.com/office/word/2010/wordml" xmlns:w15="http://schemas.microsoft.com/office/word/2012/wordml" xmlns:wpg="http://schemas.microsoft.com/office/word/2010/wordprocessingGroup" xmlns:wpi="http://schemas.microsoft.com/office/word/2010/wordprocessingInk" xmlns:wne="http://schemas.microsoft.com/office/word/2006/wordml" xmlns:wps="http://schemas.microsoft.com/office/word/2010/wordprocessingShape" mc:Ignorable="w14 w15 wp14">
   <w:body>
-    <w:bookmarkStart w:id="0" w:name="_Toc314731207"/>
-    <w:bookmarkStart w:id="1" w:name="_Toc472603721"/>
-    <w:bookmarkStart w:id="2" w:name="_Toc472701066"/>
     <w:p>
       <w:pPr>
         <w:pStyle w:val="Bodycopy"/>
       </w:pPr>
+      <w:bookmarkStart w:id="0" w:name="_Toc314731207"/>
+      <w:bookmarkStart w:id="1" w:name="_Toc472603721"/>
+      <w:bookmarkStart w:id="2" w:name="_Toc472701066"/>
       <w:r>
         <w:rPr>
           <w:noProof/>
@@ -447,7 +447,7 @@
         </w:rPr>
       </w:pPr>
       <w:bookmarkStart w:id="3" w:name="_Toc473535449"/>
-      <w:bookmarkStart w:id="4" w:name="_Toc474950601"/>
+      <w:bookmarkStart w:id="4" w:name="_Toc475292964"/>
       <w:bookmarkEnd w:id="0"/>
       <w:bookmarkEnd w:id="1"/>
       <w:bookmarkEnd w:id="2"/>
@@ -1106,19 +1106,11 @@
           <w:lang w:val="en-GB"/>
         </w:rPr>
       </w:pPr>
-      <w:proofErr w:type="spellStart"/>
       <w:r>
         <w:rPr>
           <w:rFonts w:ascii="AvantGarde" w:hAnsi="AvantGarde" w:cs="Arial"/>
         </w:rPr>
-        <w:t>Samuda</w:t>
-      </w:r>
-      <w:proofErr w:type="spellEnd"/>
-      <w:r>
-        <w:rPr>
-          <w:rFonts w:ascii="AvantGarde" w:hAnsi="AvantGarde" w:cs="Arial"/>
-        </w:rPr>
-        <w:t xml:space="preserve"> Chemicals Ltd.</w:t>
+        <w:t>Samuda Chemicals Ltd.</w:t>
       </w:r>
       <w:r>
         <w:rPr>
@@ -1544,16 +1536,8 @@
           <w:rFonts w:ascii="AvantGarde" w:hAnsi="AvantGarde"/>
         </w:rPr>
         <w:tab/>
-        <w:t xml:space="preserve"> </w:t>
-      </w:r>
-      <w:proofErr w:type="spellStart"/>
-      <w:r>
-        <w:rPr>
-          <w:rFonts w:ascii="AvantGarde" w:hAnsi="AvantGarde"/>
-        </w:rPr>
-        <w:t>Signature</w:t>
-      </w:r>
-      <w:proofErr w:type="spellEnd"/>
+        <w:t xml:space="preserve"> Signature</w:t>
+      </w:r>
     </w:p>
     <w:p>
       <w:pPr>
@@ -1574,7 +1558,7 @@
       </w:pPr>
       <w:bookmarkStart w:id="5" w:name="_Toc314731208"/>
       <w:bookmarkStart w:id="6" w:name="_Toc473535450"/>
-      <w:bookmarkStart w:id="7" w:name="_Toc474950602"/>
+      <w:bookmarkStart w:id="7" w:name="_Toc475292965"/>
       <w:r>
         <w:rPr>
           <w:b/>
@@ -2275,7 +2259,7 @@
           <w:r>
             <w:fldChar w:fldCharType="separate"/>
           </w:r>
-          <w:hyperlink w:anchor="_Toc474950601" w:history="1">
+          <w:hyperlink w:anchor="_Toc475292964" w:history="1">
             <w:r>
               <w:rPr>
                 <w:rStyle w:val="Hyperlink"/>
@@ -2319,7 +2303,7 @@
                 <w:noProof/>
                 <w:webHidden/>
               </w:rPr>
-              <w:instrText xml:space="preserve"> PAGEREF _Toc474950601 \h </w:instrText>
+              <w:instrText xml:space="preserve"> PAGEREF _Toc475292964 \h </w:instrText>
             </w:r>
             <w:r>
               <w:rPr>
@@ -2363,7 +2347,7 @@
               <w:color w:val="auto"/>
             </w:rPr>
           </w:pPr>
-          <w:hyperlink w:anchor="_Toc474950602" w:history="1">
+          <w:hyperlink w:anchor="_Toc475292965" w:history="1">
             <w:r>
               <w:rPr>
                 <w:rStyle w:val="Hyperlink"/>
@@ -2407,7 +2391,7 @@
                 <w:noProof/>
                 <w:webHidden/>
               </w:rPr>
-              <w:instrText xml:space="preserve"> PAGEREF _Toc474950602 \h </w:instrText>
+              <w:instrText xml:space="preserve"> PAGEREF _Toc475292965 \h </w:instrText>
             </w:r>
             <w:r>
               <w:rPr>
@@ -2451,7 +2435,7 @@
               <w:color w:val="auto"/>
             </w:rPr>
           </w:pPr>
-          <w:hyperlink w:anchor="_Toc474950603" w:history="1">
+          <w:hyperlink w:anchor="_Toc475292966" w:history="1">
             <w:r>
               <w:rPr>
                 <w:rStyle w:val="Hyperlink"/>
@@ -2495,7 +2479,7 @@
                 <w:noProof/>
                 <w:webHidden/>
               </w:rPr>
-              <w:instrText xml:space="preserve"> PAGEREF _Toc474950603 \h </w:instrText>
+              <w:instrText xml:space="preserve"> PAGEREF _Toc475292966 \h </w:instrText>
             </w:r>
             <w:r>
               <w:rPr>
@@ -2538,7 +2522,7 @@
               <w:color w:val="auto"/>
             </w:rPr>
           </w:pPr>
-          <w:hyperlink w:anchor="_Toc474950604" w:history="1">
+          <w:hyperlink w:anchor="_Toc475292967" w:history="1">
             <w:r>
               <w:rPr>
                 <w:rStyle w:val="Hyperlink"/>
@@ -2566,7 +2550,7 @@
                 <w:noProof/>
                 <w:webHidden/>
               </w:rPr>
-              <w:instrText xml:space="preserve"> PAGEREF _Toc474950604 \h </w:instrText>
+              <w:instrText xml:space="preserve"> PAGEREF _Toc475292967 \h </w:instrText>
             </w:r>
             <w:r>
               <w:rPr>
@@ -2610,7 +2594,7 @@
               <w:color w:val="auto"/>
             </w:rPr>
           </w:pPr>
-          <w:hyperlink w:anchor="_Toc474950605" w:history="1">
+          <w:hyperlink w:anchor="_Toc475292968" w:history="1">
             <w:r>
               <w:rPr>
                 <w:rStyle w:val="Hyperlink"/>
@@ -2654,7 +2638,7 @@
                 <w:noProof/>
                 <w:webHidden/>
               </w:rPr>
-              <w:instrText xml:space="preserve"> PAGEREF _Toc474950605 \h </w:instrText>
+              <w:instrText xml:space="preserve"> PAGEREF _Toc475292968 \h </w:instrText>
             </w:r>
             <w:r>
               <w:rPr>
@@ -2698,7 +2682,7 @@
               <w:color w:val="auto"/>
             </w:rPr>
           </w:pPr>
-          <w:hyperlink w:anchor="_Toc474950606" w:history="1">
+          <w:hyperlink w:anchor="_Toc475292969" w:history="1">
             <w:r>
               <w:rPr>
                 <w:rStyle w:val="Hyperlink"/>
@@ -2742,7 +2726,7 @@
                 <w:noProof/>
                 <w:webHidden/>
               </w:rPr>
-              <w:instrText xml:space="preserve"> PAGEREF _Toc474950606 \h </w:instrText>
+              <w:instrText xml:space="preserve"> PAGEREF _Toc475292969 \h </w:instrText>
             </w:r>
             <w:r>
               <w:rPr>
@@ -2786,13 +2770,13 @@
               <w:color w:val="auto"/>
             </w:rPr>
           </w:pPr>
-          <w:hyperlink w:anchor="_Toc474950607" w:history="1">
+          <w:hyperlink w:anchor="_Toc475292970" w:history="1">
             <w:r>
               <w:rPr>
                 <w:rStyle w:val="Hyperlink"/>
                 <w:noProof/>
               </w:rPr>
-              <w:t>3.1</w:t>
+              <w:t>3.3</w:t>
             </w:r>
             <w:r>
               <w:rPr>
@@ -2807,7 +2791,21 @@
                 <w:rStyle w:val="Hyperlink"/>
                 <w:noProof/>
               </w:rPr>
-              <w:t>Techno-Commercial Process: (fig change)</w:t>
+              <w:t>Techno-Comme</w:t>
+            </w:r>
+            <w:r>
+              <w:rPr>
+                <w:rStyle w:val="Hyperlink"/>
+                <w:noProof/>
+              </w:rPr>
+              <w:t>r</w:t>
+            </w:r>
+            <w:r>
+              <w:rPr>
+                <w:rStyle w:val="Hyperlink"/>
+                <w:noProof/>
+              </w:rPr>
+              <w:t>cial Process</w:t>
             </w:r>
             <w:r>
               <w:rPr>
@@ -2828,7 +2826,7 @@
                 <w:noProof/>
                 <w:webHidden/>
               </w:rPr>
-              <w:instrText xml:space="preserve"> PAGEREF _Toc474950607 \h </w:instrText>
+              <w:instrText xml:space="preserve"> PAGEREF _Toc475292970 \h </w:instrText>
             </w:r>
             <w:r>
               <w:rPr>
@@ -2848,7 +2846,7 @@
                 <w:noProof/>
                 <w:webHidden/>
               </w:rPr>
-              <w:t>9</w:t>
+              <w:t>8</w:t>
             </w:r>
             <w:r>
               <w:rPr>
@@ -2871,7 +2869,7 @@
               <w:color w:val="auto"/>
             </w:rPr>
           </w:pPr>
-          <w:hyperlink w:anchor="_Toc474950608" w:history="1">
+          <w:hyperlink w:anchor="_Toc475292971" w:history="1">
             <w:r>
               <w:rPr>
                 <w:rStyle w:val="Hyperlink"/>
@@ -2898,7 +2896,7 @@
                 <w:noProof/>
                 <w:webHidden/>
               </w:rPr>
-              <w:instrText xml:space="preserve"> PAGEREF _Toc474950608 \h </w:instrText>
+              <w:instrText xml:space="preserve"> PAGEREF _Toc475292971 \h </w:instrText>
             </w:r>
             <w:r>
               <w:rPr>
@@ -2919,6 +2917,164 @@
                 <w:webHidden/>
               </w:rPr>
               <w:t>9</w:t>
+            </w:r>
+            <w:r>
+              <w:rPr>
+                <w:noProof/>
+                <w:webHidden/>
+              </w:rPr>
+              <w:fldChar w:fldCharType="end"/>
+            </w:r>
+          </w:hyperlink>
+        </w:p>
+        <w:p>
+          <w:pPr>
+            <w:pStyle w:val="TOC2"/>
+            <w:tabs>
+              <w:tab w:val="right" w:leader="dot" w:pos="9350"/>
+            </w:tabs>
+            <w:rPr>
+              <w:rFonts w:asciiTheme="minorHAnsi" w:eastAsiaTheme="minorEastAsia" w:hAnsiTheme="minorHAnsi" w:cstheme="minorBidi"/>
+              <w:noProof/>
+              <w:color w:val="auto"/>
+            </w:rPr>
+          </w:pPr>
+          <w:hyperlink w:anchor="_Toc475292972" w:history="1">
+            <w:r>
+              <w:rPr>
+                <w:rStyle w:val="Hyperlink"/>
+                <w:noProof/>
+              </w:rPr>
+              <w:t>3.2 Purchase Order (PO) Approval Process</w:t>
+            </w:r>
+            <w:r>
+              <w:rPr>
+                <w:noProof/>
+                <w:webHidden/>
+              </w:rPr>
+              <w:tab/>
+            </w:r>
+            <w:r>
+              <w:rPr>
+                <w:noProof/>
+                <w:webHidden/>
+              </w:rPr>
+              <w:fldChar w:fldCharType="begin"/>
+            </w:r>
+            <w:r>
+              <w:rPr>
+                <w:noProof/>
+                <w:webHidden/>
+              </w:rPr>
+              <w:instrText xml:space="preserve"> PAGEREF _Toc475292972 \h </w:instrText>
+            </w:r>
+            <w:r>
+              <w:rPr>
+                <w:noProof/>
+                <w:webHidden/>
+              </w:rPr>
+            </w:r>
+            <w:r>
+              <w:rPr>
+                <w:noProof/>
+                <w:webHidden/>
+              </w:rPr>
+              <w:fldChar w:fldCharType="separate"/>
+            </w:r>
+            <w:r>
+              <w:rPr>
+                <w:noProof/>
+                <w:webHidden/>
+              </w:rPr>
+              <w:t>10</w:t>
+            </w:r>
+            <w:r>
+              <w:rPr>
+                <w:noProof/>
+                <w:webHidden/>
+              </w:rPr>
+              <w:fldChar w:fldCharType="end"/>
+            </w:r>
+          </w:hyperlink>
+        </w:p>
+        <w:p>
+          <w:pPr>
+            <w:pStyle w:val="TOC3"/>
+            <w:tabs>
+              <w:tab w:val="left" w:pos="1320"/>
+              <w:tab w:val="right" w:leader="dot" w:pos="9350"/>
+            </w:tabs>
+            <w:rPr>
+              <w:rFonts w:asciiTheme="minorHAnsi" w:eastAsiaTheme="minorEastAsia" w:hAnsiTheme="minorHAnsi" w:cstheme="minorBidi"/>
+              <w:noProof/>
+              <w:color w:val="auto"/>
+            </w:rPr>
+          </w:pPr>
+          <w:hyperlink w:anchor="_Toc475292973" w:history="1">
+            <w:r>
+              <w:rPr>
+                <w:rStyle w:val="Hyperlink"/>
+                <w:rFonts w:ascii="Times New Roman" w:hAnsi="Times New Roman" w:cs="Times New Roman"/>
+                <w:noProof/>
+              </w:rPr>
+              <w:t>3.3.1</w:t>
+            </w:r>
+            <w:r>
+              <w:rPr>
+                <w:rFonts w:asciiTheme="minorHAnsi" w:eastAsiaTheme="minorEastAsia" w:hAnsiTheme="minorHAnsi" w:cstheme="minorBidi"/>
+                <w:noProof/>
+                <w:color w:val="auto"/>
+              </w:rPr>
+              <w:tab/>
+            </w:r>
+            <w:r>
+              <w:rPr>
+                <w:rStyle w:val="Hyperlink"/>
+                <w:rFonts w:ascii="Times New Roman" w:hAnsi="Times New Roman" w:cs="Times New Roman"/>
+                <w:noProof/>
+              </w:rPr>
+              <w:t>Process Flow Description</w:t>
+            </w:r>
+            <w:r>
+              <w:rPr>
+                <w:noProof/>
+                <w:webHidden/>
+              </w:rPr>
+              <w:tab/>
+            </w:r>
+            <w:r>
+              <w:rPr>
+                <w:noProof/>
+                <w:webHidden/>
+              </w:rPr>
+              <w:fldChar w:fldCharType="begin"/>
+            </w:r>
+            <w:r>
+              <w:rPr>
+                <w:noProof/>
+                <w:webHidden/>
+              </w:rPr>
+              <w:instrText xml:space="preserve"> PAGEREF _Toc475292973 \h </w:instrText>
+            </w:r>
+            <w:r>
+              <w:rPr>
+                <w:noProof/>
+                <w:webHidden/>
+              </w:rPr>
+            </w:r>
+            <w:r>
+              <w:rPr>
+                <w:noProof/>
+                <w:webHidden/>
+              </w:rPr>
+              <w:fldChar w:fldCharType="separate"/>
+            </w:r>
+            <w:r>
+              <w:rPr>
+                <w:noProof/>
+                <w:webHidden/>
+              </w:rPr>
+              <w:t>11</w:t>
             </w:r>
             <w:r>
               <w:rPr>
@@ -2942,13 +3098,13 @@
               <w:color w:val="auto"/>
             </w:rPr>
           </w:pPr>
-          <w:hyperlink w:anchor="_Toc474950609" w:history="1">
+          <w:hyperlink w:anchor="_Toc475292974" w:history="1">
             <w:r>
               <w:rPr>
                 <w:rStyle w:val="Hyperlink"/>
                 <w:noProof/>
               </w:rPr>
-              <w:t>3.2</w:t>
+              <w:t>3.3</w:t>
             </w:r>
             <w:r>
               <w:rPr>
@@ -2963,7 +3119,7 @@
                 <w:rStyle w:val="Hyperlink"/>
                 <w:noProof/>
               </w:rPr>
-              <w:t>Letter of Credit (LC) Process (fig change)</w:t>
+              <w:t>Quotation Approval Process</w:t>
             </w:r>
             <w:r>
               <w:rPr>
@@ -2984,7 +3140,7 @@
                 <w:noProof/>
                 <w:webHidden/>
               </w:rPr>
-              <w:instrText xml:space="preserve"> PAGEREF _Toc474950609 \h </w:instrText>
+              <w:instrText xml:space="preserve"> PAGEREF _Toc475292974 \h </w:instrText>
             </w:r>
             <w:r>
               <w:rPr>
@@ -3004,7 +3160,93 @@
                 <w:noProof/>
                 <w:webHidden/>
               </w:rPr>
-              <w:t>10</w:t>
+              <w:t>11</w:t>
+            </w:r>
+            <w:r>
+              <w:rPr>
+                <w:noProof/>
+                <w:webHidden/>
+              </w:rPr>
+              <w:fldChar w:fldCharType="end"/>
+            </w:r>
+          </w:hyperlink>
+        </w:p>
+        <w:p>
+          <w:pPr>
+            <w:pStyle w:val="TOC2"/>
+            <w:tabs>
+              <w:tab w:val="left" w:pos="880"/>
+              <w:tab w:val="right" w:leader="dot" w:pos="9350"/>
+            </w:tabs>
+            <w:rPr>
+              <w:rFonts w:asciiTheme="minorHAnsi" w:eastAsiaTheme="minorEastAsia" w:hAnsiTheme="minorHAnsi" w:cstheme="minorBidi"/>
+              <w:noProof/>
+              <w:color w:val="auto"/>
+            </w:rPr>
+          </w:pPr>
+          <w:hyperlink w:anchor="_Toc475292975" w:history="1">
+            <w:r>
+              <w:rPr>
+                <w:rStyle w:val="Hyperlink"/>
+                <w:noProof/>
+              </w:rPr>
+              <w:t>3.3</w:t>
+            </w:r>
+            <w:r>
+              <w:rPr>
+                <w:rFonts w:asciiTheme="minorHAnsi" w:eastAsiaTheme="minorEastAsia" w:hAnsiTheme="minorHAnsi" w:cstheme="minorBidi"/>
+                <w:noProof/>
+                <w:color w:val="auto"/>
+              </w:rPr>
+              <w:tab/>
+            </w:r>
+            <w:r>
+              <w:rPr>
+                <w:rStyle w:val="Hyperlink"/>
+                <w:noProof/>
+              </w:rPr>
+              <w:t>Letter of Credit (LC) Process</w:t>
+            </w:r>
+            <w:r>
+              <w:rPr>
+                <w:noProof/>
+                <w:webHidden/>
+              </w:rPr>
+              <w:tab/>
+            </w:r>
+            <w:r>
+              <w:rPr>
+                <w:noProof/>
+                <w:webHidden/>
+              </w:rPr>
+              <w:fldChar w:fldCharType="begin"/>
+            </w:r>
+            <w:r>
+              <w:rPr>
+                <w:noProof/>
+                <w:webHidden/>
+              </w:rPr>
+              <w:instrText xml:space="preserve"> PAGEREF _Toc475292975 \h </w:instrText>
+            </w:r>
+            <w:r>
+              <w:rPr>
+                <w:noProof/>
+                <w:webHidden/>
+              </w:rPr>
+            </w:r>
+            <w:r>
+              <w:rPr>
+                <w:noProof/>
+                <w:webHidden/>
+              </w:rPr>
+              <w:fldChar w:fldCharType="separate"/>
+            </w:r>
+            <w:r>
+              <w:rPr>
+                <w:noProof/>
+                <w:webHidden/>
+              </w:rPr>
+              <w:t>12</w:t>
             </w:r>
             <w:r>
               <w:rPr>
@@ -3028,14 +3270,14 @@
               <w:color w:val="auto"/>
             </w:rPr>
           </w:pPr>
-          <w:hyperlink w:anchor="_Toc474950610" w:history="1">
+          <w:hyperlink w:anchor="_Toc475292976" w:history="1">
             <w:r>
               <w:rPr>
                 <w:rStyle w:val="Hyperlink"/>
                 <w:rFonts w:ascii="Times New Roman" w:hAnsi="Times New Roman" w:cs="Times New Roman"/>
                 <w:noProof/>
               </w:rPr>
-              <w:t>3.2.1</w:t>
+              <w:t>3.3.1</w:t>
             </w:r>
             <w:r>
               <w:rPr>
@@ -3072,7 +3314,7 @@
                 <w:noProof/>
                 <w:webHidden/>
               </w:rPr>
-              <w:instrText xml:space="preserve"> PAGEREF _Toc474950610 \h </w:instrText>
+              <w:instrText xml:space="preserve"> PAGEREF _Toc475292976 \h </w:instrText>
             </w:r>
             <w:r>
               <w:rPr>
@@ -3092,7 +3334,7 @@
                 <w:noProof/>
                 <w:webHidden/>
               </w:rPr>
-              <w:t>12</w:t>
+              <w:t>13</w:t>
             </w:r>
             <w:r>
               <w:rPr>
@@ -3116,7 +3358,7 @@
               <w:color w:val="auto"/>
             </w:rPr>
           </w:pPr>
-          <w:hyperlink w:anchor="_Toc474950611" w:history="1">
+          <w:hyperlink w:anchor="_Toc475292977" w:history="1">
             <w:r>
               <w:rPr>
                 <w:rStyle w:val="Hyperlink"/>
@@ -3158,7 +3400,7 @@
                 <w:noProof/>
                 <w:webHidden/>
               </w:rPr>
-              <w:instrText xml:space="preserve"> PAGEREF _Toc474950611 \h </w:instrText>
+              <w:instrText xml:space="preserve"> PAGEREF _Toc475292977 \h </w:instrText>
             </w:r>
             <w:r>
               <w:rPr>
@@ -3178,7 +3420,7 @@
                 <w:noProof/>
                 <w:webHidden/>
               </w:rPr>
-              <w:t>13</w:t>
+              <w:t>14</w:t>
             </w:r>
             <w:r>
               <w:rPr>
@@ -3202,7 +3444,7 @@
               <w:color w:val="auto"/>
             </w:rPr>
           </w:pPr>
-          <w:hyperlink w:anchor="_Toc474950612" w:history="1">
+          <w:hyperlink w:anchor="_Toc475292978" w:history="1">
             <w:r>
               <w:rPr>
                 <w:rStyle w:val="Hyperlink"/>
@@ -3246,7 +3488,7 @@
                 <w:noProof/>
                 <w:webHidden/>
               </w:rPr>
-              <w:instrText xml:space="preserve"> PAGEREF _Toc474950612 \h </w:instrText>
+              <w:instrText xml:space="preserve"> PAGEREF _Toc475292978 \h </w:instrText>
             </w:r>
             <w:r>
               <w:rPr>
@@ -3266,7 +3508,7 @@
                 <w:noProof/>
                 <w:webHidden/>
               </w:rPr>
-              <w:t>13</w:t>
+              <w:t>14</w:t>
             </w:r>
             <w:r>
               <w:rPr>
@@ -3290,7 +3532,7 @@
               <w:color w:val="auto"/>
             </w:rPr>
           </w:pPr>
-          <w:hyperlink w:anchor="_Toc474950613" w:history="1">
+          <w:hyperlink w:anchor="_Toc475292979" w:history="1">
             <w:r>
               <w:rPr>
                 <w:rStyle w:val="Hyperlink"/>
@@ -3332,7 +3574,7 @@
                 <w:noProof/>
                 <w:webHidden/>
               </w:rPr>
-              <w:instrText xml:space="preserve"> PAGEREF _Toc474950613 \h </w:instrText>
+              <w:instrText xml:space="preserve"> PAGEREF _Toc475292979 \h </w:instrText>
             </w:r>
             <w:r>
               <w:rPr>
@@ -3352,7 +3594,7 @@
                 <w:noProof/>
                 <w:webHidden/>
               </w:rPr>
-              <w:t>14</w:t>
+              <w:t>15</w:t>
             </w:r>
             <w:r>
               <w:rPr>
@@ -3375,7 +3617,7 @@
               <w:color w:val="auto"/>
             </w:rPr>
           </w:pPr>
-          <w:hyperlink w:anchor="_Toc474950614" w:history="1">
+          <w:hyperlink w:anchor="_Toc475292980" w:history="1">
             <w:r>
               <w:rPr>
                 <w:rStyle w:val="Hyperlink"/>
@@ -3403,7 +3645,7 @@
                 <w:noProof/>
                 <w:webHidden/>
               </w:rPr>
-              <w:instrText xml:space="preserve"> PAGEREF _Toc474950614 \h </w:instrText>
+              <w:instrText xml:space="preserve"> PAGEREF _Toc475292980 \h </w:instrText>
             </w:r>
             <w:r>
               <w:rPr>
@@ -3423,7 +3665,7 @@
                 <w:noProof/>
                 <w:webHidden/>
               </w:rPr>
-              <w:t>14</w:t>
+              <w:t>15</w:t>
             </w:r>
             <w:r>
               <w:rPr>
@@ -3447,7 +3689,7 @@
               <w:color w:val="auto"/>
             </w:rPr>
           </w:pPr>
-          <w:hyperlink w:anchor="_Toc474950615" w:history="1">
+          <w:hyperlink w:anchor="_Toc475292981" w:history="1">
             <w:r>
               <w:rPr>
                 <w:rStyle w:val="Hyperlink"/>
@@ -3498,7 +3740,7 @@
                 <w:noProof/>
                 <w:webHidden/>
               </w:rPr>
-              <w:instrText xml:space="preserve"> PAGEREF _Toc474950615 \h </w:instrText>
+              <w:instrText xml:space="preserve"> PAGEREF _Toc475292981 \h </w:instrText>
             </w:r>
             <w:r>
               <w:rPr>
@@ -3518,7 +3760,7 @@
                 <w:noProof/>
                 <w:webHidden/>
               </w:rPr>
-              <w:t>15</w:t>
+              <w:t>16</w:t>
             </w:r>
             <w:r>
               <w:rPr>
@@ -3541,7 +3783,7 @@
               <w:color w:val="auto"/>
             </w:rPr>
           </w:pPr>
-          <w:hyperlink w:anchor="_Toc474950616" w:history="1">
+          <w:hyperlink w:anchor="_Toc475292982" w:history="1">
             <w:r>
               <w:rPr>
                 <w:rStyle w:val="Hyperlink"/>
@@ -3569,7 +3811,7 @@
                 <w:noProof/>
                 <w:webHidden/>
               </w:rPr>
-              <w:instrText xml:space="preserve"> PAGEREF _Toc474950616 \h </w:instrText>
+              <w:instrText xml:space="preserve"> PAGEREF _Toc475292982 \h </w:instrText>
             </w:r>
             <w:r>
               <w:rPr>
@@ -3589,7 +3831,7 @@
                 <w:noProof/>
                 <w:webHidden/>
               </w:rPr>
-              <w:t>15</w:t>
+              <w:t>16</w:t>
             </w:r>
             <w:r>
               <w:rPr>
@@ -3612,7 +3854,7 @@
               <w:color w:val="auto"/>
             </w:rPr>
           </w:pPr>
-          <w:hyperlink w:anchor="_Toc474950617" w:history="1">
+          <w:hyperlink w:anchor="_Toc475292983" w:history="1">
             <w:r>
               <w:rPr>
                 <w:rStyle w:val="Hyperlink"/>
@@ -3640,7 +3882,7 @@
                 <w:noProof/>
                 <w:webHidden/>
               </w:rPr>
-              <w:instrText xml:space="preserve"> PAGEREF _Toc474950617 \h </w:instrText>
+              <w:instrText xml:space="preserve"> PAGEREF _Toc475292983 \h </w:instrText>
             </w:r>
             <w:r>
               <w:rPr>
@@ -3660,7 +3902,7 @@
                 <w:noProof/>
                 <w:webHidden/>
               </w:rPr>
-              <w:t>16</w:t>
+              <w:t>17</w:t>
             </w:r>
             <w:r>
               <w:rPr>
@@ -3751,12 +3993,11 @@
       </w:pPr>
       <w:bookmarkStart w:id="8" w:name="_Toc472603723"/>
       <w:bookmarkStart w:id="9" w:name="_Toc472701068"/>
-      <w:bookmarkStart w:id="10" w:name="_Toc474950603"/>
+      <w:bookmarkStart w:id="10" w:name="_Toc475292966"/>
       <w:r>
         <w:rPr>
           <w:b/>
         </w:rPr>
-        <w:lastRenderedPageBreak/>
         <w:t>Introduction</w:t>
       </w:r>
       <w:bookmarkEnd w:id="8"/>
@@ -3772,7 +4013,7 @@
       </w:pPr>
       <w:bookmarkStart w:id="11" w:name="_Toc472603724"/>
       <w:bookmarkStart w:id="12" w:name="_Toc472701069"/>
-      <w:bookmarkStart w:id="13" w:name="_Toc474950604"/>
+      <w:bookmarkStart w:id="13" w:name="_Toc475292967"/>
       <w:r>
         <w:rPr>
           <w:b/>
@@ -3889,7 +4130,7 @@
       </w:pPr>
       <w:bookmarkStart w:id="14" w:name="_Toc472603725"/>
       <w:bookmarkStart w:id="15" w:name="_Toc472701070"/>
-      <w:bookmarkStart w:id="16" w:name="_Toc474950605"/>
+      <w:bookmarkStart w:id="16" w:name="_Toc475292968"/>
       <w:r>
         <w:rPr>
           <w:b/>
@@ -4543,39 +4784,6 @@
     </w:p>
     <w:p>
       <w:pPr>
-        <w:jc w:val="both"/>
-        <w:rPr>
-          <w:rFonts w:ascii="Times New Roman" w:hAnsi="Times New Roman" w:cs="Times New Roman"/>
-          <w:color w:val="auto"/>
-          <w:sz w:val="24"/>
-          <w:szCs w:val="24"/>
-        </w:rPr>
-      </w:pPr>
-    </w:p>
-    <w:p>
-      <w:pPr>
-        <w:jc w:val="both"/>
-        <w:rPr>
-          <w:rFonts w:ascii="Times New Roman" w:hAnsi="Times New Roman" w:cs="Times New Roman"/>
-          <w:color w:val="auto"/>
-          <w:sz w:val="24"/>
-          <w:szCs w:val="24"/>
-        </w:rPr>
-      </w:pPr>
-    </w:p>
-    <w:p>
-      <w:pPr>
-        <w:jc w:val="both"/>
-        <w:rPr>
-          <w:rFonts w:ascii="Times New Roman" w:hAnsi="Times New Roman" w:cs="Times New Roman"/>
-          <w:color w:val="auto"/>
-          <w:sz w:val="24"/>
-          <w:szCs w:val="24"/>
-        </w:rPr>
-      </w:pPr>
-    </w:p>
-    <w:p>
-      <w:pPr>
         <w:rPr>
           <w:rFonts w:ascii="Times New Roman" w:hAnsi="Times New Roman" w:cs="Times New Roman"/>
           <w:b/>
@@ -4585,9 +4793,7 @@
           <w:u w:val="single"/>
         </w:rPr>
       </w:pPr>
-    </w:p>
-    <w:p>
-      <w:pPr>
+      <w:r>
         <w:rPr>
           <w:rFonts w:ascii="Times New Roman" w:hAnsi="Times New Roman" w:cs="Times New Roman"/>
           <w:b/>
@@ -4596,16 +4802,7 @@
           <w:szCs w:val="24"/>
           <w:u w:val="single"/>
         </w:rPr>
-      </w:pPr>
-      <w:r>
-        <w:rPr>
-          <w:rFonts w:ascii="Times New Roman" w:hAnsi="Times New Roman" w:cs="Times New Roman"/>
-          <w:b/>
-          <w:color w:val="auto"/>
-          <w:sz w:val="24"/>
-          <w:szCs w:val="24"/>
-          <w:u w:val="single"/>
-        </w:rPr>
+        <w:lastRenderedPageBreak/>
         <w:t>Importance of Commercial Module</w:t>
       </w:r>
     </w:p>
@@ -4807,6 +5004,7 @@
     <w:p/>
     <w:p/>
     <w:p/>
+    <w:p/>
     <w:p>
       <w:pPr>
         <w:pStyle w:val="Heading1"/>
@@ -4819,7 +5017,7 @@
           <w:u w:val="single"/>
         </w:rPr>
       </w:pPr>
-      <w:bookmarkStart w:id="17" w:name="_Toc474950606"/>
+      <w:bookmarkStart w:id="17" w:name="_Toc475292969"/>
       <w:r>
         <w:rPr>
           <w:b/>
@@ -4902,8 +5100,6 @@
           </wp:inline>
         </w:drawing>
       </w:r>
-      <w:bookmarkStart w:id="18" w:name="_GoBack"/>
-      <w:bookmarkEnd w:id="18"/>
     </w:p>
     <w:p>
       <w:pPr>
@@ -4946,13 +5142,24 @@
     <w:p/>
     <w:p/>
     <w:p/>
+    <w:p/>
+    <w:p/>
+    <w:p/>
+    <w:p/>
     <w:p>
       <w:pPr>
         <w:pStyle w:val="Bodycopy"/>
         <w:jc w:val="both"/>
       </w:pPr>
       <w:r>
-        <w:t>The Following are the processes of commercial module:</w:t>
+        <w:lastRenderedPageBreak/>
+        <w:t xml:space="preserve">The Following are the </w:t>
+      </w:r>
+      <w:r>
+        <w:t>Sub-P</w:t>
+      </w:r>
+      <w:r>
+        <w:t>rocesses of commercial module:</w:t>
       </w:r>
     </w:p>
     <w:p>
@@ -5021,7 +5228,7 @@
           <w:sz w:val="24"/>
           <w:szCs w:val="24"/>
         </w:rPr>
-        <w:t>LC Process</w:t>
+        <w:t>Quotation Approval Process</w:t>
       </w:r>
     </w:p>
     <w:p>
@@ -5044,7 +5251,7 @@
           <w:sz w:val="24"/>
           <w:szCs w:val="24"/>
         </w:rPr>
-        <w:t>TT Process</w:t>
+        <w:t>LC Process</w:t>
       </w:r>
     </w:p>
     <w:p>
@@ -5067,24 +5274,7 @@
           <w:sz w:val="24"/>
           <w:szCs w:val="24"/>
         </w:rPr>
-        <w:t>Account Module Integration</w:t>
-      </w:r>
-      <w:r>
-        <w:rPr>
-          <w:rFonts w:ascii="Times New Roman" w:hAnsi="Times New Roman" w:cs="Times New Roman"/>
-          <w:sz w:val="24"/>
-          <w:szCs w:val="24"/>
-        </w:rPr>
-        <w:t>(</w:t>
-      </w:r>
-      <w:r>
-        <w:rPr>
-          <w:rFonts w:ascii="Times New Roman" w:hAnsi="Times New Roman" w:cs="Times New Roman"/>
-          <w:color w:val="FF0000"/>
-          <w:sz w:val="24"/>
-          <w:szCs w:val="24"/>
-        </w:rPr>
-        <w:t>Pending From customer)</w:t>
+        <w:t>TT Process</w:t>
       </w:r>
     </w:p>
     <w:p>
@@ -5107,7 +5297,46 @@
           <w:sz w:val="24"/>
           <w:szCs w:val="24"/>
         </w:rPr>
-        <w:lastRenderedPageBreak/>
+        <w:t>Account Module Integration</w:t>
+      </w:r>
+      <w:r>
+        <w:rPr>
+          <w:rFonts w:ascii="Times New Roman" w:hAnsi="Times New Roman" w:cs="Times New Roman"/>
+          <w:sz w:val="24"/>
+          <w:szCs w:val="24"/>
+        </w:rPr>
+        <w:t>(</w:t>
+      </w:r>
+      <w:r>
+        <w:rPr>
+          <w:rFonts w:ascii="Times New Roman" w:hAnsi="Times New Roman" w:cs="Times New Roman"/>
+          <w:color w:val="FF0000"/>
+          <w:sz w:val="24"/>
+          <w:szCs w:val="24"/>
+        </w:rPr>
+        <w:t>Pending From customer)</w:t>
+      </w:r>
+    </w:p>
+    <w:p>
+      <w:pPr>
+        <w:pStyle w:val="ListParagraph"/>
+        <w:numPr>
+          <w:ilvl w:val="0"/>
+          <w:numId w:val="2"/>
+        </w:numPr>
+        <w:jc w:val="both"/>
+        <w:rPr>
+          <w:rFonts w:ascii="Times New Roman" w:hAnsi="Times New Roman" w:cs="Times New Roman"/>
+          <w:sz w:val="24"/>
+          <w:szCs w:val="24"/>
+        </w:rPr>
+      </w:pPr>
+      <w:r>
+        <w:rPr>
+          <w:rFonts w:ascii="Times New Roman" w:hAnsi="Times New Roman" w:cs="Times New Roman"/>
+          <w:sz w:val="24"/>
+          <w:szCs w:val="24"/>
+        </w:rPr>
         <w:t>Goods Receive Process</w:t>
       </w:r>
     </w:p>
@@ -5134,34 +5363,32 @@
           <w:numId w:val="9"/>
         </w:numPr>
       </w:pPr>
-      <w:bookmarkStart w:id="19" w:name="_Toc474950607"/>
-      <w:r>
-        <w:t>Techno-Commercial Process:</w:t>
-      </w:r>
+      <w:bookmarkStart w:id="18" w:name="_Toc475292970"/>
       <w:r>
         <w:t xml:space="preserve"> </w:t>
       </w:r>
       <w:r>
-        <w:rPr>
-          <w:color w:val="FF0000"/>
-        </w:rPr>
-        <w:t>(fig change)</w:t>
-      </w:r>
-      <w:bookmarkEnd w:id="19"/>
-    </w:p>
+        <w:t>Techno-Commercial Process</w:t>
+      </w:r>
+      <w:bookmarkEnd w:id="18"/>
+    </w:p>
+    <w:p/>
     <w:p>
       <w:pPr>
         <w:jc w:val="center"/>
-      </w:pPr>
-      <w:r>
         <w:rPr>
           <w:noProof/>
         </w:rPr>
+      </w:pPr>
+      <w:r>
+        <w:rPr>
+          <w:noProof/>
+        </w:rPr>
         <w:drawing>
-          <wp:inline distT="0" distB="0" distL="0" distR="0" wp14:anchorId="4BC1B8BE" wp14:editId="61D9331A">
-            <wp:extent cx="5942965" cy="5934075"/>
-            <wp:effectExtent l="0" t="0" r="635" b="9525"/>
-            <wp:docPr id="5" name="Picture 5" descr="F:\ERP ODOO\Document\Samudar\Commercial\Techn.jpg"/>
+          <wp:inline distT="0" distB="0" distL="0" distR="0">
+            <wp:extent cx="1819910" cy="3994054"/>
+            <wp:effectExtent l="0" t="0" r="8890" b="6985"/>
+            <wp:docPr id="3" name="Picture 3" descr="C:\Users\nahar.kamrun\Desktop\Techno Commercial.jpg"/>
             <wp:cNvGraphicFramePr>
               <a:graphicFrameLocks xmlns:a="http://schemas.openxmlformats.org/drawingml/2006/main" noChangeAspect="1"/>
             </wp:cNvGraphicFramePr>
@@ -5169,13 +5396,13 @@
               <a:graphicData uri="http://schemas.openxmlformats.org/drawingml/2006/picture">
                 <pic:pic xmlns:pic="http://schemas.openxmlformats.org/drawingml/2006/picture">
                   <pic:nvPicPr>
-                    <pic:cNvPr id="0" name="Picture 6" descr="F:\ERP ODOO\Document\Samudar\Commercial\Techn.jpg"/>
+                    <pic:cNvPr id="0" name="Picture 2" descr="C:\Users\nahar.kamrun\Desktop\Techno Commercial.jpg"/>
                     <pic:cNvPicPr>
                       <a:picLocks noChangeAspect="1" noChangeArrowheads="1"/>
                     </pic:cNvPicPr>
                   </pic:nvPicPr>
                   <pic:blipFill>
-                    <a:blip r:embed="rId10">
+                    <a:blip r:embed="rId10" cstate="print">
                       <a:extLst>
                         <a:ext uri="{28A0092B-C50C-407E-A947-70E740481C1C}">
                           <a14:useLocalDpi xmlns:a14="http://schemas.microsoft.com/office/drawing/2010/main" val="0"/>
@@ -5190,7 +5417,7 @@
                   <pic:spPr bwMode="auto">
                     <a:xfrm>
                       <a:off x="0" y="0"/>
-                      <a:ext cx="5944830" cy="5935937"/>
+                      <a:ext cx="1820466" cy="3995273"/>
                     </a:xfrm>
                     <a:prstGeom prst="rect">
                       <a:avLst/>
@@ -5206,13 +5433,37 @@
           </wp:inline>
         </w:drawing>
       </w:r>
-      <w:r>
+    </w:p>
+    <w:p>
+      <w:pPr>
         <w:rPr>
           <w:rFonts w:ascii="Times New Roman" w:hAnsi="Times New Roman" w:cs="Times New Roman"/>
           <w:b/>
           <w:sz w:val="24"/>
           <w:szCs w:val="24"/>
         </w:rPr>
+      </w:pPr>
+      <w:r>
+        <w:rPr>
+          <w:rFonts w:ascii="Times New Roman" w:hAnsi="Times New Roman" w:cs="Times New Roman"/>
+          <w:b/>
+          <w:sz w:val="24"/>
+          <w:szCs w:val="24"/>
+        </w:rPr>
+        <w:t xml:space="preserve"> </w:t>
+      </w:r>
+    </w:p>
+    <w:p>
+      <w:pPr>
+        <w:jc w:val="center"/>
+      </w:pPr>
+      <w:r>
+        <w:rPr>
+          <w:rFonts w:ascii="Times New Roman" w:hAnsi="Times New Roman" w:cs="Times New Roman"/>
+          <w:b/>
+          <w:sz w:val="24"/>
+          <w:szCs w:val="24"/>
+        </w:rPr>
         <w:t>Fig</w:t>
       </w:r>
       <w:r>
@@ -5237,7 +5488,12 @@
       <w:pPr>
         <w:pStyle w:val="Heading3"/>
       </w:pPr>
-      <w:bookmarkStart w:id="20" w:name="_Toc474950608"/>
+    </w:p>
+    <w:p>
+      <w:pPr>
+        <w:pStyle w:val="Heading3"/>
+      </w:pPr>
+      <w:bookmarkStart w:id="19" w:name="_Toc475292971"/>
       <w:r>
         <w:t xml:space="preserve">3.1.1 </w:t>
       </w:r>
@@ -5247,7 +5503,7 @@
       <w:r>
         <w:t xml:space="preserve"> Description</w:t>
       </w:r>
-      <w:bookmarkEnd w:id="20"/>
+      <w:bookmarkEnd w:id="19"/>
     </w:p>
     <w:p>
       <w:pPr>
@@ -5292,7 +5548,6 @@
           <w:sz w:val="24"/>
           <w:szCs w:val="24"/>
         </w:rPr>
-        <w:lastRenderedPageBreak/>
         <w:t>After approval of purchase requisition commercial department start preparing for techno-commercial document which is both for raw material and machinery items.</w:t>
       </w:r>
       <w:r>
@@ -6550,56 +6805,34 @@
     </w:p>
     <w:p>
       <w:pPr>
-        <w:pStyle w:val="ListParagraph"/>
-        <w:ind w:left="2160"/>
-        <w:jc w:val="both"/>
-      </w:pPr>
-    </w:p>
-    <w:p>
-      <w:pPr>
-        <w:pStyle w:val="ListParagraph"/>
-        <w:ind w:left="2160"/>
-        <w:jc w:val="both"/>
-      </w:pPr>
-    </w:p>
-    <w:p>
-      <w:pPr>
-        <w:pStyle w:val="ListParagraph"/>
-        <w:ind w:left="2160"/>
-        <w:jc w:val="both"/>
-      </w:pPr>
-    </w:p>
-    <w:p>
-      <w:pPr>
-        <w:jc w:val="both"/>
+        <w:jc w:val="both"/>
+        <w:rPr>
+          <w:rFonts w:ascii="Times New Roman" w:hAnsi="Times New Roman" w:cs="Times New Roman"/>
+          <w:sz w:val="24"/>
+          <w:szCs w:val="24"/>
+        </w:rPr>
+      </w:pPr>
+    </w:p>
+    <w:p>
+      <w:pPr>
+        <w:jc w:val="both"/>
+        <w:rPr>
+          <w:rFonts w:ascii="Times New Roman" w:hAnsi="Times New Roman" w:cs="Times New Roman"/>
+          <w:sz w:val="24"/>
+          <w:szCs w:val="24"/>
+        </w:rPr>
       </w:pPr>
     </w:p>
     <w:p>
       <w:pPr>
         <w:pStyle w:val="Heading2"/>
-        <w:numPr>
-          <w:ilvl w:val="1"/>
-          <w:numId w:val="9"/>
-        </w:numPr>
-        <w:ind w:left="450" w:hanging="450"/>
-      </w:pPr>
-      <w:r>
-        <w:t xml:space="preserve"> </w:t>
-      </w:r>
-      <w:bookmarkStart w:id="21" w:name="_Toc474950609"/>
-      <w:r>
-        <w:t>Letter of Credit (LC) Process</w:t>
-      </w:r>
-      <w:r>
-        <w:t xml:space="preserve"> </w:t>
-      </w:r>
-      <w:r>
-        <w:rPr>
-          <w:color w:val="FF0000"/>
-        </w:rPr>
-        <w:t>(fig change)</w:t>
-      </w:r>
-      <w:bookmarkEnd w:id="21"/>
+      </w:pPr>
+      <w:bookmarkStart w:id="20" w:name="_Toc475292972"/>
+      <w:r>
+        <w:lastRenderedPageBreak/>
+        <w:t>3.2 Purchase Order (PO) Approval Process</w:t>
+      </w:r>
+      <w:bookmarkEnd w:id="20"/>
     </w:p>
     <w:p/>
     <w:p>
@@ -6610,12 +6843,11 @@
         <w:rPr>
           <w:noProof/>
         </w:rPr>
-        <w:lastRenderedPageBreak/>
         <w:drawing>
-          <wp:inline distT="0" distB="0" distL="0" distR="0" wp14:anchorId="5EE9D09A" wp14:editId="4AF47D1C">
-            <wp:extent cx="5943600" cy="5353050"/>
-            <wp:effectExtent l="0" t="0" r="0" b="0"/>
-            <wp:docPr id="1" name="Picture 1" descr="C:\Users\hasan.mehedi.GENWEB2\AppData\Local\Microsoft\Windows\INetCache\Content.Word\LC_process.jpg"/>
+          <wp:inline distT="0" distB="0" distL="0" distR="0">
+            <wp:extent cx="1790700" cy="4048125"/>
+            <wp:effectExtent l="0" t="0" r="0" b="9525"/>
+            <wp:docPr id="7" name="Picture 7" descr="C:\Users\nahar.kamrun\Desktop\PO Approval.jpg"/>
             <wp:cNvGraphicFramePr>
               <a:graphicFrameLocks xmlns:a="http://schemas.openxmlformats.org/drawingml/2006/main" noChangeAspect="1"/>
             </wp:cNvGraphicFramePr>
@@ -6623,13 +6855,13 @@
               <a:graphicData uri="http://schemas.openxmlformats.org/drawingml/2006/picture">
                 <pic:pic xmlns:pic="http://schemas.openxmlformats.org/drawingml/2006/picture">
                   <pic:nvPicPr>
-                    <pic:cNvPr id="0" name="Picture 12" descr="C:\Users\hasan.mehedi.GENWEB2\AppData\Local\Microsoft\Windows\INetCache\Content.Word\LC_process.jpg"/>
+                    <pic:cNvPr id="0" name="Picture 4" descr="C:\Users\nahar.kamrun\Desktop\PO Approval.jpg"/>
                     <pic:cNvPicPr>
                       <a:picLocks noChangeAspect="1" noChangeArrowheads="1"/>
                     </pic:cNvPicPr>
                   </pic:nvPicPr>
                   <pic:blipFill>
-                    <a:blip r:embed="rId11">
+                    <a:blip r:embed="rId11" cstate="print">
                       <a:extLst>
                         <a:ext uri="{28A0092B-C50C-407E-A947-70E740481C1C}">
                           <a14:useLocalDpi xmlns:a14="http://schemas.microsoft.com/office/drawing/2010/main" val="0"/>
@@ -6644,7 +6876,7 @@
                   <pic:spPr bwMode="auto">
                     <a:xfrm>
                       <a:off x="0" y="0"/>
-                      <a:ext cx="5943600" cy="5353050"/>
+                      <a:ext cx="1790700" cy="4048125"/>
                     </a:xfrm>
                     <a:prstGeom prst="rect">
                       <a:avLst/>
@@ -6664,6 +6896,11 @@
     <w:p>
       <w:pPr>
         <w:jc w:val="center"/>
+        <w:rPr>
+          <w:rFonts w:ascii="Times New Roman" w:hAnsi="Times New Roman" w:cs="Times New Roman"/>
+          <w:sz w:val="24"/>
+          <w:szCs w:val="24"/>
+        </w:rPr>
       </w:pPr>
       <w:r>
         <w:rPr>
@@ -6672,78 +6909,68 @@
           <w:sz w:val="24"/>
           <w:szCs w:val="24"/>
         </w:rPr>
-        <w:t>Fig</w:t>
-      </w:r>
-      <w:r>
-        <w:rPr>
-          <w:rFonts w:ascii="Times New Roman" w:hAnsi="Times New Roman" w:cs="Times New Roman"/>
-          <w:b/>
-          <w:sz w:val="24"/>
-          <w:szCs w:val="24"/>
-        </w:rPr>
-        <w:t>:</w:t>
-      </w:r>
-      <w:r>
-        <w:rPr>
-          <w:rFonts w:ascii="Times New Roman" w:hAnsi="Times New Roman" w:cs="Times New Roman"/>
-          <w:sz w:val="24"/>
-          <w:szCs w:val="24"/>
-        </w:rPr>
-        <w:t xml:space="preserve"> Letter of Credit (LC) Process</w:t>
-      </w:r>
-    </w:p>
-    <w:p>
-      <w:pPr>
-        <w:rPr>
-          <w:rFonts w:ascii="Times New Roman" w:hAnsi="Times New Roman" w:cs="Times New Roman"/>
-          <w:sz w:val="24"/>
-          <w:szCs w:val="24"/>
-        </w:rPr>
-      </w:pPr>
-    </w:p>
-    <w:p>
-      <w:pPr>
-        <w:rPr>
-          <w:rFonts w:ascii="Times New Roman" w:hAnsi="Times New Roman" w:cs="Times New Roman"/>
-          <w:sz w:val="24"/>
-          <w:szCs w:val="24"/>
-        </w:rPr>
-      </w:pPr>
-    </w:p>
-    <w:p>
-      <w:pPr>
-        <w:rPr>
-          <w:rFonts w:ascii="Times New Roman" w:hAnsi="Times New Roman" w:cs="Times New Roman"/>
-          <w:sz w:val="24"/>
-          <w:szCs w:val="24"/>
-        </w:rPr>
-      </w:pPr>
-    </w:p>
-    <w:p>
-      <w:pPr>
-        <w:rPr>
-          <w:rFonts w:ascii="Times New Roman" w:hAnsi="Times New Roman" w:cs="Times New Roman"/>
-          <w:sz w:val="24"/>
-          <w:szCs w:val="24"/>
-        </w:rPr>
-      </w:pPr>
-    </w:p>
-    <w:p>
-      <w:pPr>
-        <w:rPr>
-          <w:rFonts w:ascii="Times New Roman" w:hAnsi="Times New Roman" w:cs="Times New Roman"/>
-          <w:sz w:val="24"/>
-          <w:szCs w:val="24"/>
-        </w:rPr>
-      </w:pPr>
-    </w:p>
-    <w:p>
-      <w:pPr>
-        <w:rPr>
-          <w:rFonts w:ascii="Times New Roman" w:hAnsi="Times New Roman" w:cs="Times New Roman"/>
-          <w:sz w:val="24"/>
-          <w:szCs w:val="24"/>
-        </w:rPr>
+        <w:t xml:space="preserve">Fig: </w:t>
+      </w:r>
+      <w:r>
+        <w:rPr>
+          <w:rFonts w:ascii="Times New Roman" w:hAnsi="Times New Roman" w:cs="Times New Roman"/>
+          <w:sz w:val="24"/>
+          <w:szCs w:val="24"/>
+        </w:rPr>
+        <w:t>Purchase Order (</w:t>
+      </w:r>
+      <w:r>
+        <w:rPr>
+          <w:rFonts w:ascii="Times New Roman" w:hAnsi="Times New Roman" w:cs="Times New Roman"/>
+          <w:sz w:val="24"/>
+          <w:szCs w:val="24"/>
+        </w:rPr>
+        <w:t>PO) Approval Process</w:t>
+      </w:r>
+    </w:p>
+    <w:p>
+      <w:pPr>
+        <w:jc w:val="center"/>
+      </w:pPr>
+    </w:p>
+    <w:p>
+      <w:pPr>
+        <w:jc w:val="center"/>
+      </w:pPr>
+    </w:p>
+    <w:p>
+      <w:pPr>
+        <w:jc w:val="center"/>
+      </w:pPr>
+    </w:p>
+    <w:p>
+      <w:pPr>
+        <w:jc w:val="center"/>
+      </w:pPr>
+    </w:p>
+    <w:p>
+      <w:pPr>
+        <w:jc w:val="center"/>
+      </w:pPr>
+    </w:p>
+    <w:p>
+      <w:pPr>
+        <w:jc w:val="center"/>
+      </w:pPr>
+    </w:p>
+    <w:p>
+      <w:pPr>
+        <w:jc w:val="center"/>
+      </w:pPr>
+    </w:p>
+    <w:p>
+      <w:pPr>
+        <w:jc w:val="center"/>
+      </w:pPr>
+    </w:p>
+    <w:p>
+      <w:pPr>
+        <w:jc w:val="center"/>
       </w:pPr>
     </w:p>
     <w:p>
@@ -6753,14 +6980,17 @@
           <w:ilvl w:val="2"/>
           <w:numId w:val="9"/>
         </w:numPr>
-        <w:ind w:left="990" w:hanging="630"/>
-        <w:rPr>
-          <w:rFonts w:ascii="Times New Roman" w:hAnsi="Times New Roman" w:cs="Times New Roman"/>
-          <w:sz w:val="24"/>
-          <w:szCs w:val="24"/>
-        </w:rPr>
-      </w:pPr>
-      <w:bookmarkStart w:id="22" w:name="_Toc474950610"/>
+        <w:tabs>
+          <w:tab w:val="left" w:pos="450"/>
+        </w:tabs>
+        <w:ind w:left="990" w:hanging="1080"/>
+        <w:rPr>
+          <w:rFonts w:ascii="Times New Roman" w:hAnsi="Times New Roman" w:cs="Times New Roman"/>
+          <w:sz w:val="24"/>
+          <w:szCs w:val="24"/>
+        </w:rPr>
+      </w:pPr>
+      <w:bookmarkStart w:id="21" w:name="_Toc475292973"/>
       <w:r>
         <w:rPr>
           <w:rFonts w:ascii="Times New Roman" w:hAnsi="Times New Roman" w:cs="Times New Roman"/>
@@ -6778,7 +7008,739 @@
         </w:rPr>
         <w:t xml:space="preserve"> Description</w:t>
       </w:r>
+      <w:bookmarkEnd w:id="21"/>
+    </w:p>
+    <w:p>
+      <w:pPr>
+        <w:pStyle w:val="ListParagraph"/>
+        <w:numPr>
+          <w:ilvl w:val="0"/>
+          <w:numId w:val="26"/>
+        </w:numPr>
+        <w:jc w:val="both"/>
+        <w:rPr>
+          <w:rFonts w:ascii="Times New Roman" w:hAnsi="Times New Roman" w:cs="Times New Roman"/>
+          <w:sz w:val="24"/>
+          <w:szCs w:val="24"/>
+        </w:rPr>
+      </w:pPr>
+      <w:r>
+        <w:rPr>
+          <w:rFonts w:ascii="Times New Roman" w:hAnsi="Times New Roman" w:cs="Times New Roman"/>
+          <w:sz w:val="24"/>
+          <w:szCs w:val="24"/>
+        </w:rPr>
+        <w:t>Authorized user/department</w:t>
+      </w:r>
+      <w:r>
+        <w:rPr>
+          <w:rFonts w:ascii="Times New Roman" w:hAnsi="Times New Roman" w:cs="Times New Roman"/>
+          <w:sz w:val="24"/>
+          <w:szCs w:val="24"/>
+        </w:rPr>
+        <w:t xml:space="preserve"> floats request for Proposal (RFP).</w:t>
+      </w:r>
+    </w:p>
+    <w:p>
+      <w:pPr>
+        <w:pStyle w:val="ListParagraph"/>
+        <w:numPr>
+          <w:ilvl w:val="0"/>
+          <w:numId w:val="26"/>
+        </w:numPr>
+        <w:jc w:val="both"/>
+        <w:rPr>
+          <w:rFonts w:ascii="Times New Roman" w:hAnsi="Times New Roman" w:cs="Times New Roman"/>
+          <w:sz w:val="24"/>
+          <w:szCs w:val="24"/>
+        </w:rPr>
+      </w:pPr>
+      <w:r>
+        <w:rPr>
+          <w:rFonts w:ascii="Times New Roman" w:hAnsi="Times New Roman" w:cs="Times New Roman"/>
+          <w:sz w:val="24"/>
+          <w:szCs w:val="24"/>
+        </w:rPr>
+        <w:t xml:space="preserve">After floating of request for Proposal (RFP) </w:t>
+      </w:r>
+      <w:r>
+        <w:rPr>
+          <w:rFonts w:ascii="Times New Roman" w:hAnsi="Times New Roman" w:cs="Times New Roman"/>
+          <w:sz w:val="24"/>
+          <w:szCs w:val="24"/>
+        </w:rPr>
+        <w:t>Authorized user/department</w:t>
+      </w:r>
+      <w:r>
+        <w:rPr>
+          <w:rFonts w:ascii="Times New Roman" w:hAnsi="Times New Roman" w:cs="Times New Roman"/>
+          <w:sz w:val="24"/>
+          <w:szCs w:val="24"/>
+        </w:rPr>
+        <w:t xml:space="preserve"> receives quotation from different vendors</w:t>
+      </w:r>
+      <w:r>
+        <w:rPr>
+          <w:rFonts w:ascii="Times New Roman" w:hAnsi="Times New Roman" w:cs="Times New Roman"/>
+          <w:sz w:val="24"/>
+          <w:szCs w:val="24"/>
+        </w:rPr>
+        <w:t>/suppliers</w:t>
+      </w:r>
+      <w:r>
+        <w:rPr>
+          <w:rFonts w:ascii="Times New Roman" w:hAnsi="Times New Roman" w:cs="Times New Roman"/>
+          <w:sz w:val="24"/>
+          <w:szCs w:val="24"/>
+        </w:rPr>
+        <w:t>.</w:t>
+      </w:r>
+    </w:p>
+    <w:p>
+      <w:pPr>
+        <w:pStyle w:val="ListParagraph"/>
+        <w:numPr>
+          <w:ilvl w:val="0"/>
+          <w:numId w:val="26"/>
+        </w:numPr>
+        <w:jc w:val="both"/>
+        <w:rPr>
+          <w:rFonts w:ascii="Times New Roman" w:hAnsi="Times New Roman" w:cs="Times New Roman"/>
+          <w:sz w:val="24"/>
+          <w:szCs w:val="24"/>
+        </w:rPr>
+      </w:pPr>
+      <w:r>
+        <w:rPr>
+          <w:rFonts w:ascii="Times New Roman" w:hAnsi="Times New Roman" w:cs="Times New Roman"/>
+          <w:sz w:val="24"/>
+          <w:szCs w:val="24"/>
+        </w:rPr>
+        <w:t>Authorized user/department</w:t>
+      </w:r>
+      <w:r>
+        <w:rPr>
+          <w:rFonts w:ascii="Times New Roman" w:hAnsi="Times New Roman" w:cs="Times New Roman"/>
+          <w:sz w:val="24"/>
+          <w:szCs w:val="24"/>
+        </w:rPr>
+        <w:t xml:space="preserve"> evaluates all the quotations and select certain vendor’s quotation to proceed further with.</w:t>
+      </w:r>
+    </w:p>
+    <w:p>
+      <w:pPr>
+        <w:pStyle w:val="ListParagraph"/>
+        <w:numPr>
+          <w:ilvl w:val="0"/>
+          <w:numId w:val="26"/>
+        </w:numPr>
+        <w:jc w:val="both"/>
+        <w:rPr>
+          <w:rFonts w:ascii="Times New Roman" w:hAnsi="Times New Roman" w:cs="Times New Roman"/>
+          <w:sz w:val="24"/>
+          <w:szCs w:val="24"/>
+        </w:rPr>
+      </w:pPr>
+      <w:r>
+        <w:rPr>
+          <w:rFonts w:ascii="Times New Roman" w:hAnsi="Times New Roman" w:cs="Times New Roman"/>
+          <w:sz w:val="24"/>
+          <w:szCs w:val="24"/>
+        </w:rPr>
+        <w:t xml:space="preserve">Once vendor is selected </w:t>
+      </w:r>
+      <w:r>
+        <w:rPr>
+          <w:rFonts w:ascii="Times New Roman" w:hAnsi="Times New Roman" w:cs="Times New Roman"/>
+          <w:sz w:val="24"/>
+          <w:szCs w:val="24"/>
+        </w:rPr>
+        <w:t>Authorized user/department</w:t>
+      </w:r>
+      <w:r>
+        <w:rPr>
+          <w:rFonts w:ascii="Times New Roman" w:hAnsi="Times New Roman" w:cs="Times New Roman"/>
+          <w:sz w:val="24"/>
+          <w:szCs w:val="24"/>
+        </w:rPr>
+        <w:t xml:space="preserve"> starts to create purchase order (PO).</w:t>
+      </w:r>
+    </w:p>
+    <w:p>
+      <w:pPr>
+        <w:pStyle w:val="ListParagraph"/>
+        <w:numPr>
+          <w:ilvl w:val="0"/>
+          <w:numId w:val="26"/>
+        </w:numPr>
+        <w:jc w:val="both"/>
+        <w:rPr>
+          <w:rFonts w:ascii="Times New Roman" w:hAnsi="Times New Roman" w:cs="Times New Roman"/>
+          <w:sz w:val="24"/>
+          <w:szCs w:val="24"/>
+        </w:rPr>
+      </w:pPr>
+      <w:r>
+        <w:rPr>
+          <w:rFonts w:ascii="Times New Roman" w:hAnsi="Times New Roman" w:cs="Times New Roman"/>
+          <w:sz w:val="24"/>
+          <w:szCs w:val="24"/>
+        </w:rPr>
+        <w:t>This purchase order now may go through one or two approval layer based upon value or quantity or product.</w:t>
+      </w:r>
+    </w:p>
+    <w:p>
+      <w:pPr>
+        <w:pStyle w:val="ListParagraph"/>
+        <w:numPr>
+          <w:ilvl w:val="0"/>
+          <w:numId w:val="26"/>
+        </w:numPr>
+        <w:jc w:val="both"/>
+        <w:rPr>
+          <w:rFonts w:ascii="Times New Roman" w:hAnsi="Times New Roman" w:cs="Times New Roman"/>
+          <w:sz w:val="24"/>
+          <w:szCs w:val="24"/>
+        </w:rPr>
+      </w:pPr>
+      <w:r>
+        <w:rPr>
+          <w:rFonts w:ascii="Times New Roman" w:hAnsi="Times New Roman" w:cs="Times New Roman"/>
+          <w:sz w:val="24"/>
+          <w:szCs w:val="24"/>
+        </w:rPr>
+        <w:t>Once all the approval processes are complete then the PO is given to the vendor.</w:t>
+      </w:r>
+    </w:p>
+    <w:p>
+      <w:pPr>
+        <w:pStyle w:val="Heading2"/>
+        <w:numPr>
+          <w:ilvl w:val="1"/>
+          <w:numId w:val="26"/>
+        </w:numPr>
+        <w:ind w:left="450" w:hanging="450"/>
+      </w:pPr>
+      <w:r>
+        <w:t xml:space="preserve"> </w:t>
+      </w:r>
+      <w:bookmarkStart w:id="22" w:name="_Toc475292974"/>
+      <w:r>
+        <w:t xml:space="preserve">Quotation Approval </w:t>
+      </w:r>
+      <w:r>
+        <w:t>Process</w:t>
+      </w:r>
       <w:bookmarkEnd w:id="22"/>
+      <w:r>
+        <w:t xml:space="preserve"> </w:t>
+      </w:r>
+    </w:p>
+    <w:p/>
+    <w:p>
+      <w:pPr>
+        <w:jc w:val="center"/>
+      </w:pPr>
+      <w:r>
+        <w:rPr>
+          <w:noProof/>
+        </w:rPr>
+        <w:drawing>
+          <wp:inline distT="0" distB="0" distL="0" distR="0" wp14:anchorId="2F0BC9FB" wp14:editId="72507EF1">
+            <wp:extent cx="1819275" cy="4495800"/>
+            <wp:effectExtent l="0" t="0" r="9525" b="0"/>
+            <wp:docPr id="9" name="Picture 9" descr="C:\Users\nahar.kamrun\Desktop\Quotation Approval Process.jpg"/>
+            <wp:cNvGraphicFramePr>
+              <a:graphicFrameLocks xmlns:a="http://schemas.openxmlformats.org/drawingml/2006/main" noChangeAspect="1"/>
+            </wp:cNvGraphicFramePr>
+            <a:graphic xmlns:a="http://schemas.openxmlformats.org/drawingml/2006/main">
+              <a:graphicData uri="http://schemas.openxmlformats.org/drawingml/2006/picture">
+                <pic:pic xmlns:pic="http://schemas.openxmlformats.org/drawingml/2006/picture">
+                  <pic:nvPicPr>
+                    <pic:cNvPr id="0" name="Picture 5" descr="C:\Users\nahar.kamrun\Desktop\Quotation Approval Process.jpg"/>
+                    <pic:cNvPicPr>
+                      <a:picLocks noChangeAspect="1" noChangeArrowheads="1"/>
+                    </pic:cNvPicPr>
+                  </pic:nvPicPr>
+                  <pic:blipFill>
+                    <a:blip r:embed="rId12" cstate="print">
+                      <a:extLst>
+                        <a:ext uri="{28A0092B-C50C-407E-A947-70E740481C1C}">
+                          <a14:useLocalDpi xmlns:a14="http://schemas.microsoft.com/office/drawing/2010/main" val="0"/>
+                        </a:ext>
+                      </a:extLst>
+                    </a:blip>
+                    <a:srcRect/>
+                    <a:stretch>
+                      <a:fillRect/>
+                    </a:stretch>
+                  </pic:blipFill>
+                  <pic:spPr bwMode="auto">
+                    <a:xfrm>
+                      <a:off x="0" y="0"/>
+                      <a:ext cx="1819275" cy="4495800"/>
+                    </a:xfrm>
+                    <a:prstGeom prst="rect">
+                      <a:avLst/>
+                    </a:prstGeom>
+                    <a:noFill/>
+                    <a:ln>
+                      <a:noFill/>
+                    </a:ln>
+                  </pic:spPr>
+                </pic:pic>
+              </a:graphicData>
+            </a:graphic>
+          </wp:inline>
+        </w:drawing>
+      </w:r>
+    </w:p>
+    <w:p/>
+    <w:p>
+      <w:pPr>
+        <w:jc w:val="center"/>
+        <w:rPr>
+          <w:rFonts w:ascii="Times New Roman" w:hAnsi="Times New Roman" w:cs="Times New Roman"/>
+          <w:sz w:val="24"/>
+          <w:szCs w:val="24"/>
+        </w:rPr>
+      </w:pPr>
+      <w:r>
+        <w:rPr>
+          <w:rFonts w:ascii="Times New Roman" w:hAnsi="Times New Roman" w:cs="Times New Roman"/>
+          <w:b/>
+          <w:sz w:val="24"/>
+          <w:szCs w:val="24"/>
+        </w:rPr>
+        <w:t>Fig:</w:t>
+      </w:r>
+      <w:r>
+        <w:rPr>
+          <w:rFonts w:ascii="Times New Roman" w:hAnsi="Times New Roman" w:cs="Times New Roman"/>
+          <w:sz w:val="24"/>
+          <w:szCs w:val="24"/>
+        </w:rPr>
+        <w:t xml:space="preserve"> Q</w:t>
+      </w:r>
+      <w:r>
+        <w:rPr>
+          <w:rFonts w:ascii="Times New Roman" w:hAnsi="Times New Roman" w:cs="Times New Roman"/>
+          <w:sz w:val="24"/>
+          <w:szCs w:val="24"/>
+        </w:rPr>
+        <w:t>uotation Approval Process</w:t>
+      </w:r>
+    </w:p>
+    <w:p>
+      <w:pPr>
+        <w:pStyle w:val="Heading3"/>
+        <w:numPr>
+          <w:ilvl w:val="2"/>
+          <w:numId w:val="9"/>
+        </w:numPr>
+        <w:tabs>
+          <w:tab w:val="left" w:pos="450"/>
+        </w:tabs>
+        <w:ind w:left="990" w:hanging="1080"/>
+        <w:rPr>
+          <w:rFonts w:ascii="Times New Roman" w:hAnsi="Times New Roman" w:cs="Times New Roman"/>
+          <w:sz w:val="24"/>
+          <w:szCs w:val="24"/>
+        </w:rPr>
+      </w:pPr>
+      <w:r>
+        <w:rPr>
+          <w:rFonts w:ascii="Times New Roman" w:hAnsi="Times New Roman" w:cs="Times New Roman"/>
+          <w:sz w:val="24"/>
+          <w:szCs w:val="24"/>
+        </w:rPr>
+        <w:lastRenderedPageBreak/>
+        <w:t>Process Flow</w:t>
+      </w:r>
+      <w:r>
+        <w:rPr>
+          <w:rFonts w:ascii="Times New Roman" w:hAnsi="Times New Roman" w:cs="Times New Roman"/>
+          <w:sz w:val="24"/>
+          <w:szCs w:val="24"/>
+        </w:rPr>
+        <w:t xml:space="preserve"> Description</w:t>
+      </w:r>
+    </w:p>
+    <w:p>
+      <w:pPr>
+        <w:pStyle w:val="ListParagraph"/>
+        <w:numPr>
+          <w:ilvl w:val="0"/>
+          <w:numId w:val="28"/>
+        </w:numPr>
+        <w:jc w:val="both"/>
+        <w:rPr>
+          <w:rFonts w:ascii="Times New Roman" w:hAnsi="Times New Roman" w:cs="Times New Roman"/>
+          <w:sz w:val="24"/>
+          <w:szCs w:val="24"/>
+        </w:rPr>
+      </w:pPr>
+      <w:r>
+        <w:rPr>
+          <w:rFonts w:ascii="Times New Roman" w:hAnsi="Times New Roman" w:cs="Times New Roman"/>
+          <w:sz w:val="24"/>
+          <w:szCs w:val="24"/>
+        </w:rPr>
+        <w:t xml:space="preserve">Authorized user/department </w:t>
+      </w:r>
+      <w:r>
+        <w:rPr>
+          <w:rFonts w:ascii="Times New Roman" w:hAnsi="Times New Roman" w:cs="Times New Roman"/>
+          <w:sz w:val="24"/>
+          <w:szCs w:val="24"/>
+        </w:rPr>
+        <w:t>receives Quotation which was sent by supplier with details spec</w:t>
+      </w:r>
+      <w:r>
+        <w:rPr>
+          <w:rFonts w:ascii="Times New Roman" w:hAnsi="Times New Roman" w:cs="Times New Roman"/>
+          <w:sz w:val="24"/>
+          <w:szCs w:val="24"/>
+        </w:rPr>
+        <w:t>ification of materials/products and make negotiation with suppliers.</w:t>
+      </w:r>
+    </w:p>
+    <w:p>
+      <w:pPr>
+        <w:pStyle w:val="ListParagraph"/>
+        <w:numPr>
+          <w:ilvl w:val="0"/>
+          <w:numId w:val="28"/>
+        </w:numPr>
+        <w:jc w:val="both"/>
+        <w:rPr>
+          <w:rFonts w:ascii="Times New Roman" w:hAnsi="Times New Roman" w:cs="Times New Roman"/>
+          <w:sz w:val="24"/>
+          <w:szCs w:val="24"/>
+        </w:rPr>
+      </w:pPr>
+      <w:r>
+        <w:rPr>
+          <w:rFonts w:ascii="Times New Roman" w:hAnsi="Times New Roman" w:cs="Times New Roman"/>
+          <w:sz w:val="24"/>
+          <w:szCs w:val="24"/>
+        </w:rPr>
+        <w:t>Authorized user/department</w:t>
+      </w:r>
+      <w:r>
+        <w:rPr>
+          <w:rFonts w:ascii="Times New Roman" w:hAnsi="Times New Roman" w:cs="Times New Roman"/>
+          <w:sz w:val="24"/>
+          <w:szCs w:val="24"/>
+        </w:rPr>
+        <w:t xml:space="preserve"> </w:t>
+      </w:r>
+      <w:r>
+        <w:rPr>
+          <w:rFonts w:ascii="Times New Roman" w:hAnsi="Times New Roman" w:cs="Times New Roman"/>
+          <w:sz w:val="24"/>
+          <w:szCs w:val="24"/>
+        </w:rPr>
+        <w:t>request to</w:t>
+      </w:r>
+      <w:r>
+        <w:rPr>
+          <w:rFonts w:ascii="Times New Roman" w:hAnsi="Times New Roman" w:cs="Times New Roman"/>
+          <w:sz w:val="24"/>
+          <w:szCs w:val="24"/>
+        </w:rPr>
+        <w:t xml:space="preserve"> </w:t>
+      </w:r>
+      <w:r>
+        <w:rPr>
+          <w:rFonts w:ascii="Times New Roman" w:hAnsi="Times New Roman" w:cs="Times New Roman"/>
+          <w:sz w:val="24"/>
+          <w:szCs w:val="24"/>
+        </w:rPr>
+        <w:t xml:space="preserve">Authorized </w:t>
+      </w:r>
+      <w:r>
+        <w:rPr>
+          <w:rFonts w:ascii="Times New Roman" w:hAnsi="Times New Roman" w:cs="Times New Roman"/>
+          <w:sz w:val="24"/>
+          <w:szCs w:val="24"/>
+        </w:rPr>
+        <w:t>Manager</w:t>
+      </w:r>
+      <w:r>
+        <w:rPr>
+          <w:rFonts w:ascii="Times New Roman" w:hAnsi="Times New Roman" w:cs="Times New Roman"/>
+          <w:sz w:val="24"/>
+          <w:szCs w:val="24"/>
+        </w:rPr>
+        <w:t xml:space="preserve"> </w:t>
+      </w:r>
+      <w:r>
+        <w:rPr>
+          <w:rFonts w:ascii="Times New Roman" w:hAnsi="Times New Roman" w:cs="Times New Roman"/>
+          <w:sz w:val="24"/>
+          <w:szCs w:val="24"/>
+        </w:rPr>
+        <w:t xml:space="preserve">for </w:t>
+      </w:r>
+      <w:r>
+        <w:rPr>
+          <w:rFonts w:ascii="Times New Roman" w:hAnsi="Times New Roman" w:cs="Times New Roman"/>
+          <w:sz w:val="24"/>
+          <w:szCs w:val="24"/>
+        </w:rPr>
+        <w:t>the selection of q</w:t>
+      </w:r>
+      <w:r>
+        <w:rPr>
+          <w:rFonts w:ascii="Times New Roman" w:hAnsi="Times New Roman" w:cs="Times New Roman"/>
+          <w:sz w:val="24"/>
+          <w:szCs w:val="24"/>
+        </w:rPr>
+        <w:t>uotation depending on received purchased requisition.</w:t>
+      </w:r>
+    </w:p>
+    <w:p>
+      <w:pPr>
+        <w:pStyle w:val="ListParagraph"/>
+        <w:numPr>
+          <w:ilvl w:val="0"/>
+          <w:numId w:val="28"/>
+        </w:numPr>
+        <w:jc w:val="both"/>
+        <w:rPr>
+          <w:rFonts w:ascii="Times New Roman" w:hAnsi="Times New Roman" w:cs="Times New Roman"/>
+          <w:sz w:val="24"/>
+          <w:szCs w:val="24"/>
+        </w:rPr>
+      </w:pPr>
+      <w:r>
+        <w:rPr>
+          <w:rFonts w:ascii="Times New Roman" w:hAnsi="Times New Roman" w:cs="Times New Roman"/>
+          <w:sz w:val="24"/>
+          <w:szCs w:val="24"/>
+        </w:rPr>
+        <w:t xml:space="preserve">Authorized </w:t>
+      </w:r>
+      <w:r>
+        <w:rPr>
+          <w:rFonts w:ascii="Times New Roman" w:hAnsi="Times New Roman" w:cs="Times New Roman"/>
+          <w:sz w:val="24"/>
+          <w:szCs w:val="24"/>
+        </w:rPr>
+        <w:t xml:space="preserve">Manager </w:t>
+      </w:r>
+      <w:r>
+        <w:rPr>
+          <w:rFonts w:ascii="Times New Roman" w:hAnsi="Times New Roman" w:cs="Times New Roman"/>
+          <w:sz w:val="24"/>
+          <w:szCs w:val="24"/>
+        </w:rPr>
+        <w:t>receives the Requ</w:t>
+      </w:r>
+      <w:r>
+        <w:rPr>
+          <w:rFonts w:ascii="Times New Roman" w:hAnsi="Times New Roman" w:cs="Times New Roman"/>
+          <w:sz w:val="24"/>
+          <w:szCs w:val="24"/>
+        </w:rPr>
+        <w:t xml:space="preserve">est and </w:t>
+      </w:r>
+      <w:r>
+        <w:rPr>
+          <w:rFonts w:ascii="Times New Roman" w:hAnsi="Times New Roman" w:cs="Times New Roman"/>
+          <w:sz w:val="24"/>
+          <w:szCs w:val="24"/>
+        </w:rPr>
+        <w:t>approve the quotation. If they reject it, process will end there.</w:t>
+      </w:r>
+    </w:p>
+    <w:p>
+      <w:pPr>
+        <w:pStyle w:val="ListParagraph"/>
+        <w:numPr>
+          <w:ilvl w:val="0"/>
+          <w:numId w:val="28"/>
+        </w:numPr>
+        <w:jc w:val="both"/>
+        <w:rPr>
+          <w:rFonts w:ascii="Times New Roman" w:hAnsi="Times New Roman" w:cs="Times New Roman"/>
+          <w:sz w:val="24"/>
+          <w:szCs w:val="24"/>
+        </w:rPr>
+      </w:pPr>
+      <w:r>
+        <w:rPr>
+          <w:rFonts w:ascii="Times New Roman" w:hAnsi="Times New Roman" w:cs="Times New Roman"/>
+          <w:sz w:val="24"/>
+          <w:szCs w:val="24"/>
+        </w:rPr>
+        <w:t>After getting Selection confirmation from Procurement Manager, Procurement Executive creates Purchase Order (PO).</w:t>
+      </w:r>
+    </w:p>
+    <w:p>
+      <w:pPr>
+        <w:rPr>
+          <w:rFonts w:ascii="Times New Roman" w:hAnsi="Times New Roman" w:cs="Times New Roman"/>
+          <w:sz w:val="24"/>
+          <w:szCs w:val="24"/>
+        </w:rPr>
+      </w:pPr>
+    </w:p>
+    <w:p>
+      <w:pPr>
+        <w:pStyle w:val="Heading2"/>
+        <w:numPr>
+          <w:ilvl w:val="1"/>
+          <w:numId w:val="26"/>
+        </w:numPr>
+        <w:ind w:left="450" w:hanging="450"/>
+      </w:pPr>
+      <w:r>
+        <w:t xml:space="preserve"> </w:t>
+      </w:r>
+      <w:bookmarkStart w:id="23" w:name="_Toc475292975"/>
+      <w:r>
+        <w:t>Letter of Credit (LC) Process</w:t>
+      </w:r>
+      <w:bookmarkEnd w:id="23"/>
+      <w:r>
+        <w:t xml:space="preserve"> </w:t>
+      </w:r>
+    </w:p>
+    <w:p/>
+    <w:p>
+      <w:pPr>
+        <w:jc w:val="center"/>
+      </w:pPr>
+      <w:r>
+        <w:rPr>
+          <w:noProof/>
+        </w:rPr>
+        <w:drawing>
+          <wp:inline distT="0" distB="0" distL="0" distR="0" wp14:anchorId="1522DED0" wp14:editId="75CA7D65">
+            <wp:extent cx="5943600" cy="4697460"/>
+            <wp:effectExtent l="0" t="0" r="0" b="8255"/>
+            <wp:docPr id="4" name="Picture 4" descr="C:\Users\nahar.kamrun\Desktop\LC.jpg"/>
+            <wp:cNvGraphicFramePr>
+              <a:graphicFrameLocks xmlns:a="http://schemas.openxmlformats.org/drawingml/2006/main" noChangeAspect="1"/>
+            </wp:cNvGraphicFramePr>
+            <a:graphic xmlns:a="http://schemas.openxmlformats.org/drawingml/2006/main">
+              <a:graphicData uri="http://schemas.openxmlformats.org/drawingml/2006/picture">
+                <pic:pic xmlns:pic="http://schemas.openxmlformats.org/drawingml/2006/picture">
+                  <pic:nvPicPr>
+                    <pic:cNvPr id="0" name="Picture 3" descr="C:\Users\nahar.kamrun\Desktop\LC.jpg"/>
+                    <pic:cNvPicPr>
+                      <a:picLocks noChangeAspect="1" noChangeArrowheads="1"/>
+                    </pic:cNvPicPr>
+                  </pic:nvPicPr>
+                  <pic:blipFill>
+                    <a:blip r:embed="rId13" cstate="print">
+                      <a:extLst>
+                        <a:ext uri="{28A0092B-C50C-407E-A947-70E740481C1C}">
+                          <a14:useLocalDpi xmlns:a14="http://schemas.microsoft.com/office/drawing/2010/main" val="0"/>
+                        </a:ext>
+                      </a:extLst>
+                    </a:blip>
+                    <a:srcRect/>
+                    <a:stretch>
+                      <a:fillRect/>
+                    </a:stretch>
+                  </pic:blipFill>
+                  <pic:spPr bwMode="auto">
+                    <a:xfrm>
+                      <a:off x="0" y="0"/>
+                      <a:ext cx="5943600" cy="4697460"/>
+                    </a:xfrm>
+                    <a:prstGeom prst="rect">
+                      <a:avLst/>
+                    </a:prstGeom>
+                    <a:noFill/>
+                    <a:ln>
+                      <a:noFill/>
+                    </a:ln>
+                  </pic:spPr>
+                </pic:pic>
+              </a:graphicData>
+            </a:graphic>
+          </wp:inline>
+        </w:drawing>
+      </w:r>
+    </w:p>
+    <w:p>
+      <w:pPr>
+        <w:jc w:val="center"/>
+      </w:pPr>
+      <w:r>
+        <w:rPr>
+          <w:rFonts w:ascii="Times New Roman" w:hAnsi="Times New Roman" w:cs="Times New Roman"/>
+          <w:b/>
+          <w:sz w:val="24"/>
+          <w:szCs w:val="24"/>
+        </w:rPr>
+        <w:t>Fig</w:t>
+      </w:r>
+      <w:r>
+        <w:rPr>
+          <w:rFonts w:ascii="Times New Roman" w:hAnsi="Times New Roman" w:cs="Times New Roman"/>
+          <w:b/>
+          <w:sz w:val="24"/>
+          <w:szCs w:val="24"/>
+        </w:rPr>
+        <w:t>:</w:t>
+      </w:r>
+      <w:r>
+        <w:rPr>
+          <w:rFonts w:ascii="Times New Roman" w:hAnsi="Times New Roman" w:cs="Times New Roman"/>
+          <w:sz w:val="24"/>
+          <w:szCs w:val="24"/>
+        </w:rPr>
+        <w:t xml:space="preserve"> Letter of Credit (LC) Proces</w:t>
+      </w:r>
+      <w:bookmarkStart w:id="24" w:name="_GoBack"/>
+      <w:bookmarkEnd w:id="24"/>
+    </w:p>
+    <w:p>
+      <w:pPr>
+        <w:rPr>
+          <w:rFonts w:ascii="Times New Roman" w:hAnsi="Times New Roman" w:cs="Times New Roman"/>
+          <w:sz w:val="24"/>
+          <w:szCs w:val="24"/>
+        </w:rPr>
+      </w:pPr>
+    </w:p>
+    <w:p>
+      <w:pPr>
+        <w:pStyle w:val="Heading3"/>
+        <w:numPr>
+          <w:ilvl w:val="2"/>
+          <w:numId w:val="26"/>
+        </w:numPr>
+        <w:ind w:left="990" w:hanging="630"/>
+        <w:rPr>
+          <w:rFonts w:ascii="Times New Roman" w:hAnsi="Times New Roman" w:cs="Times New Roman"/>
+          <w:sz w:val="24"/>
+          <w:szCs w:val="24"/>
+        </w:rPr>
+      </w:pPr>
+      <w:bookmarkStart w:id="25" w:name="_Toc475292976"/>
+      <w:r>
+        <w:rPr>
+          <w:rFonts w:ascii="Times New Roman" w:hAnsi="Times New Roman" w:cs="Times New Roman"/>
+          <w:sz w:val="24"/>
+          <w:szCs w:val="24"/>
+        </w:rPr>
+        <w:t>Process Flow</w:t>
+      </w:r>
+      <w:r>
+        <w:rPr>
+          <w:rFonts w:ascii="Times New Roman" w:hAnsi="Times New Roman" w:cs="Times New Roman"/>
+          <w:sz w:val="24"/>
+          <w:szCs w:val="24"/>
+        </w:rPr>
+        <w:t xml:space="preserve"> Description</w:t>
+      </w:r>
+      <w:bookmarkEnd w:id="25"/>
     </w:p>
     <w:p>
       <w:pPr>
@@ -7285,11 +8247,11 @@
         <w:pStyle w:val="Heading2"/>
         <w:numPr>
           <w:ilvl w:val="1"/>
-          <w:numId w:val="9"/>
+          <w:numId w:val="26"/>
         </w:numPr>
         <w:ind w:hanging="810"/>
       </w:pPr>
-      <w:bookmarkStart w:id="23" w:name="_Toc474950611"/>
+      <w:bookmarkStart w:id="26" w:name="_Toc475292977"/>
       <w:r>
         <w:lastRenderedPageBreak/>
         <w:t xml:space="preserve">Telegraphic Transfer (TT) </w:t>
@@ -7309,14 +8271,14 @@
         </w:rPr>
         <w:t>fig change)</w:t>
       </w:r>
-      <w:bookmarkEnd w:id="23"/>
+      <w:bookmarkEnd w:id="26"/>
     </w:p>
     <w:p>
       <w:pPr>
         <w:pStyle w:val="Heading3"/>
         <w:numPr>
           <w:ilvl w:val="2"/>
-          <w:numId w:val="9"/>
+          <w:numId w:val="26"/>
         </w:numPr>
         <w:ind w:left="540" w:hanging="630"/>
         <w:rPr>
@@ -7325,7 +8287,7 @@
           <w:szCs w:val="24"/>
         </w:rPr>
       </w:pPr>
-      <w:bookmarkStart w:id="24" w:name="_Toc474950612"/>
+      <w:bookmarkStart w:id="27" w:name="_Toc475292978"/>
       <w:r>
         <w:rPr>
           <w:rFonts w:ascii="Times New Roman" w:hAnsi="Times New Roman" w:cs="Times New Roman"/>
@@ -7342,7 +8304,7 @@
         </w:rPr>
         <w:t xml:space="preserve"> Description</w:t>
       </w:r>
-      <w:bookmarkEnd w:id="24"/>
+      <w:bookmarkEnd w:id="27"/>
     </w:p>
     <w:p>
       <w:pPr>
@@ -7358,23 +8320,13 @@
           <w:szCs w:val="24"/>
         </w:rPr>
       </w:pPr>
-      <w:proofErr w:type="spellStart"/>
-      <w:r>
-        <w:rPr>
-          <w:rFonts w:ascii="Times New Roman" w:hAnsi="Times New Roman" w:cs="Times New Roman"/>
-          <w:sz w:val="24"/>
-          <w:szCs w:val="24"/>
-        </w:rPr>
-        <w:t>Samuda</w:t>
-      </w:r>
-      <w:proofErr w:type="spellEnd"/>
-      <w:r>
-        <w:rPr>
-          <w:rFonts w:ascii="Times New Roman" w:hAnsi="Times New Roman" w:cs="Times New Roman"/>
-          <w:sz w:val="24"/>
-          <w:szCs w:val="24"/>
-        </w:rPr>
-        <w:t xml:space="preserve"> sometimes use</w:t>
+      <w:r>
+        <w:rPr>
+          <w:rFonts w:ascii="Times New Roman" w:hAnsi="Times New Roman" w:cs="Times New Roman"/>
+          <w:sz w:val="24"/>
+          <w:szCs w:val="24"/>
+        </w:rPr>
+        <w:t>Samuda sometimes use</w:t>
       </w:r>
       <w:r>
         <w:rPr>
@@ -7610,7 +8562,7 @@
         </w:numPr>
         <w:ind w:left="360"/>
       </w:pPr>
-      <w:bookmarkStart w:id="25" w:name="_Toc474950613"/>
+      <w:bookmarkStart w:id="28" w:name="_Toc475292979"/>
       <w:r>
         <w:lastRenderedPageBreak/>
         <w:t>Goods Delivery Process:</w:t>
@@ -7627,7 +8579,7 @@
         </w:rPr>
         <w:t>(fig change)</w:t>
       </w:r>
-      <w:bookmarkEnd w:id="25"/>
+      <w:bookmarkEnd w:id="28"/>
     </w:p>
     <w:p>
       <w:pPr>
@@ -7655,7 +8607,7 @@
                     </pic:cNvPicPr>
                   </pic:nvPicPr>
                   <pic:blipFill>
-                    <a:blip r:embed="rId12">
+                    <a:blip r:embed="rId14">
                       <a:extLst>
                         <a:ext uri="{28A0092B-C50C-407E-A947-70E740481C1C}">
                           <a14:useLocalDpi xmlns:a14="http://schemas.microsoft.com/office/drawing/2010/main" val="0"/>
@@ -7734,7 +8686,7 @@
           <w:szCs w:val="24"/>
         </w:rPr>
       </w:pPr>
-      <w:bookmarkStart w:id="26" w:name="_Toc474950614"/>
+      <w:bookmarkStart w:id="29" w:name="_Toc475292980"/>
       <w:r>
         <w:rPr>
           <w:rFonts w:ascii="Times New Roman" w:hAnsi="Times New Roman" w:cs="Times New Roman"/>
@@ -7767,7 +8719,7 @@
         </w:rPr>
         <w:t xml:space="preserve"> Description</w:t>
       </w:r>
-      <w:bookmarkEnd w:id="26"/>
+      <w:bookmarkEnd w:id="29"/>
     </w:p>
     <w:p>
       <w:pPr>
@@ -8216,7 +9168,7 @@
           <w:szCs w:val="24"/>
         </w:rPr>
       </w:pPr>
-      <w:bookmarkStart w:id="27" w:name="_Toc474950615"/>
+      <w:bookmarkStart w:id="30" w:name="_Toc475292981"/>
       <w:r>
         <w:rPr>
           <w:rFonts w:ascii="Times New Roman" w:hAnsi="Times New Roman" w:cs="Times New Roman"/>
@@ -8247,7 +9199,7 @@
         </w:rPr>
         <w:t>fig change)</w:t>
       </w:r>
-      <w:bookmarkEnd w:id="27"/>
+      <w:bookmarkEnd w:id="30"/>
     </w:p>
     <w:p>
       <w:pPr>
@@ -8259,7 +9211,7 @@
           <w:szCs w:val="24"/>
         </w:rPr>
       </w:pPr>
-      <w:bookmarkStart w:id="28" w:name="_Toc474950616"/>
+      <w:bookmarkStart w:id="31" w:name="_Toc475292982"/>
       <w:r>
         <w:rPr>
           <w:rFonts w:ascii="Times New Roman" w:hAnsi="Times New Roman" w:cs="Times New Roman"/>
@@ -8292,7 +9244,7 @@
         </w:rPr>
         <w:t xml:space="preserve"> Description</w:t>
       </w:r>
-      <w:bookmarkEnd w:id="28"/>
+      <w:bookmarkEnd w:id="31"/>
     </w:p>
     <w:p>
       <w:pPr>
@@ -8646,8 +9598,8 @@
           <w:b/>
         </w:rPr>
       </w:pPr>
-      <w:bookmarkStart w:id="29" w:name="_Toc473540526"/>
-      <w:bookmarkStart w:id="30" w:name="_Toc474950617"/>
+      <w:bookmarkStart w:id="32" w:name="_Toc473540526"/>
+      <w:bookmarkStart w:id="33" w:name="_Toc475292983"/>
       <w:r>
         <w:rPr>
           <w:b/>
@@ -8669,8 +9621,8 @@
         </w:rPr>
         <w:t xml:space="preserve"> be Determined</w:t>
       </w:r>
-      <w:bookmarkEnd w:id="29"/>
-      <w:bookmarkEnd w:id="30"/>
+      <w:bookmarkEnd w:id="32"/>
+      <w:bookmarkEnd w:id="33"/>
     </w:p>
     <w:p>
       <w:pPr>
@@ -8973,19 +9925,11 @@
           <w:lang w:val="en-GB"/>
         </w:rPr>
       </w:pPr>
-      <w:proofErr w:type="spellStart"/>
       <w:r>
         <w:rPr>
           <w:rFonts w:ascii="AvantGarde" w:hAnsi="AvantGarde" w:cs="Arial"/>
         </w:rPr>
-        <w:t>Samuda</w:t>
-      </w:r>
-      <w:proofErr w:type="spellEnd"/>
-      <w:r>
-        <w:rPr>
-          <w:rFonts w:ascii="AvantGarde" w:hAnsi="AvantGarde" w:cs="Arial"/>
-        </w:rPr>
-        <w:t xml:space="preserve"> Chemicals Ltd.</w:t>
+        <w:t>Samuda Chemicals Ltd.</w:t>
       </w:r>
       <w:r>
         <w:rPr>
@@ -9401,18 +10345,16 @@
         <w:tab/>
         <w:t xml:space="preserve">     </w:t>
       </w:r>
-      <w:proofErr w:type="spellStart"/>
       <w:r>
         <w:rPr>
           <w:rFonts w:ascii="AvantGarde" w:hAnsi="AvantGarde"/>
         </w:rPr>
         <w:t>Signature</w:t>
       </w:r>
-      <w:proofErr w:type="spellEnd"/>
     </w:p>
     <w:sectPr>
-      <w:headerReference w:type="default" r:id="rId13"/>
-      <w:footerReference w:type="default" r:id="rId14"/>
+      <w:headerReference w:type="default" r:id="rId15"/>
+      <w:footerReference w:type="default" r:id="rId16"/>
       <w:pgSz w:w="12240" w:h="15840"/>
       <w:pgMar w:top="1440" w:right="1440" w:bottom="1440" w:left="1440" w:header="288" w:footer="720" w:gutter="0"/>
       <w:cols w:space="720"/>
@@ -9474,7 +10416,7 @@
       <w:rPr>
         <w:noProof/>
       </w:rPr>
-      <w:t>7</w:t>
+      <w:t>17</w:t>
     </w:r>
     <w:r>
       <w:fldChar w:fldCharType="end"/>
@@ -9495,7 +10437,7 @@
       <w:rPr>
         <w:noProof/>
       </w:rPr>
-      <w:t>15</w:t>
+      <w:t>17</w:t>
     </w:r>
     <w:r>
       <w:fldChar w:fldCharType="end"/>
@@ -9540,7 +10482,6 @@
       </w:tabs>
       <w:spacing w:before="720"/>
     </w:pPr>
-    <w:proofErr w:type="spellStart"/>
     <w:r>
       <w:rPr>
         <w:rFonts w:ascii="Arial" w:eastAsia="Arial" w:hAnsi="Arial" w:cs="Arial"/>
@@ -9548,17 +10489,7 @@
         <w:sz w:val="18"/>
         <w:szCs w:val="18"/>
       </w:rPr>
-      <w:t>Samuda</w:t>
-    </w:r>
-    <w:proofErr w:type="spellEnd"/>
-    <w:r>
-      <w:rPr>
-        <w:rFonts w:ascii="Arial" w:eastAsia="Arial" w:hAnsi="Arial" w:cs="Arial"/>
-        <w:b/>
-        <w:sz w:val="18"/>
-        <w:szCs w:val="18"/>
-      </w:rPr>
-      <w:t xml:space="preserve"> Chemicals</w:t>
+      <w:t>Samuda Chemicals</w:t>
     </w:r>
     <w:r>
       <w:rPr>
@@ -9676,12 +10607,211 @@
         <v:path o:extrusionok="f" gradientshapeok="t" o:connecttype="rect"/>
         <o:lock v:ext="edit" aspectratio="t"/>
       </v:shapetype>
-      <v:shape id="_x0000_i1031" type="#_x0000_t75" style="width:11.55pt;height:11.55pt" o:bullet="t">
+      <v:shape id="_x0000_i1062" type="#_x0000_t75" style="width:11.25pt;height:11.25pt" o:bullet="t">
         <v:imagedata r:id="rId1" o:title="msoC782"/>
       </v:shape>
     </w:pict>
   </w:numPicBullet>
   <w:abstractNum w:abstractNumId="0">
+    <w:nsid w:val="0B625E47"/>
+    <w:multiLevelType w:val="hybridMultilevel"/>
+    <w:tmpl w:val="33908918"/>
+    <w:lvl w:ilvl="0" w:tplc="0409000F">
+      <w:start w:val="1"/>
+      <w:numFmt w:val="decimal"/>
+      <w:lvlText w:val="%1."/>
+      <w:lvlJc w:val="left"/>
+      <w:pPr>
+        <w:ind w:left="720" w:hanging="360"/>
+      </w:pPr>
+    </w:lvl>
+    <w:lvl w:ilvl="1" w:tplc="04090019" w:tentative="1">
+      <w:start w:val="1"/>
+      <w:numFmt w:val="lowerLetter"/>
+      <w:lvlText w:val="%2."/>
+      <w:lvlJc w:val="left"/>
+      <w:pPr>
+        <w:ind w:left="1440" w:hanging="360"/>
+      </w:pPr>
+    </w:lvl>
+    <w:lvl w:ilvl="2" w:tplc="0409001B" w:tentative="1">
+      <w:start w:val="1"/>
+      <w:numFmt w:val="lowerRoman"/>
+      <w:lvlText w:val="%3."/>
+      <w:lvlJc w:val="right"/>
+      <w:pPr>
+        <w:ind w:left="2160" w:hanging="180"/>
+      </w:pPr>
+    </w:lvl>
+    <w:lvl w:ilvl="3" w:tplc="0409000F" w:tentative="1">
+      <w:start w:val="1"/>
+      <w:numFmt w:val="decimal"/>
+      <w:lvlText w:val="%4."/>
+      <w:lvlJc w:val="left"/>
+      <w:pPr>
+        <w:ind w:left="2880" w:hanging="360"/>
+      </w:pPr>
+    </w:lvl>
+    <w:lvl w:ilvl="4" w:tplc="04090019" w:tentative="1">
+      <w:start w:val="1"/>
+      <w:numFmt w:val="lowerLetter"/>
+      <w:lvlText w:val="%5."/>
+      <w:lvlJc w:val="left"/>
+      <w:pPr>
+        <w:ind w:left="3600" w:hanging="360"/>
+      </w:pPr>
+    </w:lvl>
+    <w:lvl w:ilvl="5" w:tplc="0409001B" w:tentative="1">
+      <w:start w:val="1"/>
+      <w:numFmt w:val="lowerRoman"/>
+      <w:lvlText w:val="%6."/>
+      <w:lvlJc w:val="right"/>
+      <w:pPr>
+        <w:ind w:left="4320" w:hanging="180"/>
+      </w:pPr>
+    </w:lvl>
+    <w:lvl w:ilvl="6" w:tplc="0409000F" w:tentative="1">
+      <w:start w:val="1"/>
+      <w:numFmt w:val="decimal"/>
+      <w:lvlText w:val="%7."/>
+      <w:lvlJc w:val="left"/>
+      <w:pPr>
+        <w:ind w:left="5040" w:hanging="360"/>
+      </w:pPr>
+    </w:lvl>
+    <w:lvl w:ilvl="7" w:tplc="04090019" w:tentative="1">
+      <w:start w:val="1"/>
+      <w:numFmt w:val="lowerLetter"/>
+      <w:lvlText w:val="%8."/>
+      <w:lvlJc w:val="left"/>
+      <w:pPr>
+        <w:ind w:left="5760" w:hanging="360"/>
+      </w:pPr>
+    </w:lvl>
+    <w:lvl w:ilvl="8" w:tplc="0409001B" w:tentative="1">
+      <w:start w:val="1"/>
+      <w:numFmt w:val="lowerRoman"/>
+      <w:lvlText w:val="%9."/>
+      <w:lvlJc w:val="right"/>
+      <w:pPr>
+        <w:ind w:left="6480" w:hanging="180"/>
+      </w:pPr>
+    </w:lvl>
+  </w:abstractNum>
+  <w:abstractNum w:abstractNumId="1">
+    <w:nsid w:val="0D860281"/>
+    <w:multiLevelType w:val="multilevel"/>
+    <w:tmpl w:val="7DAEEA10"/>
+    <w:lvl w:ilvl="0">
+      <w:start w:val="1"/>
+      <w:numFmt w:val="lowerLetter"/>
+      <w:lvlText w:val="%1."/>
+      <w:lvlJc w:val="left"/>
+      <w:pPr>
+        <w:ind w:left="360" w:hanging="360"/>
+      </w:pPr>
+      <w:rPr>
+        <w:rFonts w:hint="default"/>
+      </w:rPr>
+    </w:lvl>
+    <w:lvl w:ilvl="1">
+      <w:start w:val="1"/>
+      <w:numFmt w:val="none"/>
+      <w:lvlText w:val="3.3"/>
+      <w:lvlJc w:val="left"/>
+      <w:pPr>
+        <w:ind w:left="720" w:hanging="360"/>
+      </w:pPr>
+      <w:rPr>
+        <w:rFonts w:hint="default"/>
+      </w:rPr>
+    </w:lvl>
+    <w:lvl w:ilvl="2">
+      <w:start w:val="1"/>
+      <w:numFmt w:val="decimal"/>
+      <w:lvlText w:val="3.%22.%3"/>
+      <w:lvlJc w:val="left"/>
+      <w:pPr>
+        <w:ind w:left="1440" w:hanging="720"/>
+      </w:pPr>
+      <w:rPr>
+        <w:rFonts w:hint="default"/>
+      </w:rPr>
+    </w:lvl>
+    <w:lvl w:ilvl="3">
+      <w:start w:val="1"/>
+      <w:numFmt w:val="decimal"/>
+      <w:lvlText w:val="%1.%2.%3.%4"/>
+      <w:lvlJc w:val="left"/>
+      <w:pPr>
+        <w:ind w:left="1800" w:hanging="720"/>
+      </w:pPr>
+      <w:rPr>
+        <w:rFonts w:hint="default"/>
+      </w:rPr>
+    </w:lvl>
+    <w:lvl w:ilvl="4">
+      <w:start w:val="1"/>
+      <w:numFmt w:val="decimal"/>
+      <w:lvlText w:val="%1.%2.%3.%4.%5"/>
+      <w:lvlJc w:val="left"/>
+      <w:pPr>
+        <w:ind w:left="2520" w:hanging="1080"/>
+      </w:pPr>
+      <w:rPr>
+        <w:rFonts w:hint="default"/>
+      </w:rPr>
+    </w:lvl>
+    <w:lvl w:ilvl="5">
+      <w:start w:val="1"/>
+      <w:numFmt w:val="decimal"/>
+      <w:lvlText w:val="%1.%2.%3.%4.%5.%6"/>
+      <w:lvlJc w:val="left"/>
+      <w:pPr>
+        <w:ind w:left="2880" w:hanging="1080"/>
+      </w:pPr>
+      <w:rPr>
+        <w:rFonts w:hint="default"/>
+      </w:rPr>
+    </w:lvl>
+    <w:lvl w:ilvl="6">
+      <w:start w:val="1"/>
+      <w:numFmt w:val="decimal"/>
+      <w:lvlText w:val="%1.%2.%3.%4.%5.%6.%7"/>
+      <w:lvlJc w:val="left"/>
+      <w:pPr>
+        <w:ind w:left="3600" w:hanging="1440"/>
+      </w:pPr>
+      <w:rPr>
+        <w:rFonts w:hint="default"/>
+      </w:rPr>
+    </w:lvl>
+    <w:lvl w:ilvl="7">
+      <w:start w:val="1"/>
+      <w:numFmt w:val="decimal"/>
+      <w:lvlText w:val="%1.%2.%3.%4.%5.%6.%7.%8"/>
+      <w:lvlJc w:val="left"/>
+      <w:pPr>
+        <w:ind w:left="4320" w:hanging="1800"/>
+      </w:pPr>
+      <w:rPr>
+        <w:rFonts w:hint="default"/>
+      </w:rPr>
+    </w:lvl>
+    <w:lvl w:ilvl="8">
+      <w:start w:val="1"/>
+      <w:numFmt w:val="decimal"/>
+      <w:lvlText w:val="%1.%2.%3.%4.%5.%6.%7.%8.%9"/>
+      <w:lvlJc w:val="left"/>
+      <w:pPr>
+        <w:ind w:left="4680" w:hanging="1800"/>
+      </w:pPr>
+      <w:rPr>
+        <w:rFonts w:hint="default"/>
+      </w:rPr>
+    </w:lvl>
+  </w:abstractNum>
+  <w:abstractNum w:abstractNumId="2">
     <w:nsid w:val="0DBC1164"/>
     <w:multiLevelType w:val="multilevel"/>
     <w:tmpl w:val="1C2C122E"/>
@@ -9794,7 +10924,93 @@
       </w:rPr>
     </w:lvl>
   </w:abstractNum>
-  <w:abstractNum w:abstractNumId="1">
+  <w:abstractNum w:abstractNumId="3">
+    <w:nsid w:val="0FE461C0"/>
+    <w:multiLevelType w:val="hybridMultilevel"/>
+    <w:tmpl w:val="9A86941E"/>
+    <w:lvl w:ilvl="0" w:tplc="0409000F">
+      <w:start w:val="1"/>
+      <w:numFmt w:val="decimal"/>
+      <w:lvlText w:val="%1."/>
+      <w:lvlJc w:val="left"/>
+      <w:pPr>
+        <w:ind w:left="720" w:hanging="360"/>
+      </w:pPr>
+    </w:lvl>
+    <w:lvl w:ilvl="1" w:tplc="04090019">
+      <w:start w:val="1"/>
+      <w:numFmt w:val="lowerLetter"/>
+      <w:lvlText w:val="%2."/>
+      <w:lvlJc w:val="left"/>
+      <w:pPr>
+        <w:ind w:left="1440" w:hanging="360"/>
+      </w:pPr>
+    </w:lvl>
+    <w:lvl w:ilvl="2" w:tplc="0409001B" w:tentative="1">
+      <w:start w:val="1"/>
+      <w:numFmt w:val="lowerRoman"/>
+      <w:lvlText w:val="%3."/>
+      <w:lvlJc w:val="right"/>
+      <w:pPr>
+        <w:ind w:left="2160" w:hanging="180"/>
+      </w:pPr>
+    </w:lvl>
+    <w:lvl w:ilvl="3" w:tplc="0409000F" w:tentative="1">
+      <w:start w:val="1"/>
+      <w:numFmt w:val="decimal"/>
+      <w:lvlText w:val="%4."/>
+      <w:lvlJc w:val="left"/>
+      <w:pPr>
+        <w:ind w:left="2880" w:hanging="360"/>
+      </w:pPr>
+    </w:lvl>
+    <w:lvl w:ilvl="4" w:tplc="04090019" w:tentative="1">
+      <w:start w:val="1"/>
+      <w:numFmt w:val="lowerLetter"/>
+      <w:lvlText w:val="%5."/>
+      <w:lvlJc w:val="left"/>
+      <w:pPr>
+        <w:ind w:left="3600" w:hanging="360"/>
+      </w:pPr>
+    </w:lvl>
+    <w:lvl w:ilvl="5" w:tplc="0409001B" w:tentative="1">
+      <w:start w:val="1"/>
+      <w:numFmt w:val="lowerRoman"/>
+      <w:lvlText w:val="%6."/>
+      <w:lvlJc w:val="right"/>
+      <w:pPr>
+        <w:ind w:left="4320" w:hanging="180"/>
+      </w:pPr>
+    </w:lvl>
+    <w:lvl w:ilvl="6" w:tplc="0409000F" w:tentative="1">
+      <w:start w:val="1"/>
+      <w:numFmt w:val="decimal"/>
+      <w:lvlText w:val="%7."/>
+      <w:lvlJc w:val="left"/>
+      <w:pPr>
+        <w:ind w:left="5040" w:hanging="360"/>
+      </w:pPr>
+    </w:lvl>
+    <w:lvl w:ilvl="7" w:tplc="04090019" w:tentative="1">
+      <w:start w:val="1"/>
+      <w:numFmt w:val="lowerLetter"/>
+      <w:lvlText w:val="%8."/>
+      <w:lvlJc w:val="left"/>
+      <w:pPr>
+        <w:ind w:left="5760" w:hanging="360"/>
+      </w:pPr>
+    </w:lvl>
+    <w:lvl w:ilvl="8" w:tplc="0409001B" w:tentative="1">
+      <w:start w:val="1"/>
+      <w:numFmt w:val="lowerRoman"/>
+      <w:lvlText w:val="%9."/>
+      <w:lvlJc w:val="right"/>
+      <w:pPr>
+        <w:ind w:left="6480" w:hanging="180"/>
+      </w:pPr>
+    </w:lvl>
+  </w:abstractNum>
+  <w:abstractNum w:abstractNumId="4">
     <w:nsid w:val="10C57CEC"/>
     <w:multiLevelType w:val="hybridMultilevel"/>
     <w:tmpl w:val="438CA7A4"/>
@@ -9883,7 +11099,7 @@
       </w:pPr>
     </w:lvl>
   </w:abstractNum>
-  <w:abstractNum w:abstractNumId="2">
+  <w:abstractNum w:abstractNumId="5">
     <w:nsid w:val="13194E97"/>
     <w:multiLevelType w:val="hybridMultilevel"/>
     <w:tmpl w:val="8AEABE9C"/>
@@ -9972,7 +11188,7 @@
       </w:pPr>
     </w:lvl>
   </w:abstractNum>
-  <w:abstractNum w:abstractNumId="3">
+  <w:abstractNum w:abstractNumId="6">
     <w:nsid w:val="20A4623D"/>
     <w:multiLevelType w:val="hybridMultilevel"/>
     <w:tmpl w:val="225CADC6"/>
@@ -10058,7 +11274,7 @@
       </w:pPr>
     </w:lvl>
   </w:abstractNum>
-  <w:abstractNum w:abstractNumId="4">
+  <w:abstractNum w:abstractNumId="7">
     <w:nsid w:val="21D35743"/>
     <w:multiLevelType w:val="hybridMultilevel"/>
     <w:tmpl w:val="552A9624"/>
@@ -10147,7 +11363,7 @@
       </w:pPr>
     </w:lvl>
   </w:abstractNum>
-  <w:abstractNum w:abstractNumId="5">
+  <w:abstractNum w:abstractNumId="8">
     <w:nsid w:val="23E53242"/>
     <w:multiLevelType w:val="hybridMultilevel"/>
     <w:tmpl w:val="448AD944"/>
@@ -10236,7 +11452,7 @@
       </w:pPr>
     </w:lvl>
   </w:abstractNum>
-  <w:abstractNum w:abstractNumId="6">
+  <w:abstractNum w:abstractNumId="9">
     <w:nsid w:val="25D93C95"/>
     <w:multiLevelType w:val="hybridMultilevel"/>
     <w:tmpl w:val="B5C84DD8"/>
@@ -10325,7 +11541,7 @@
       </w:pPr>
     </w:lvl>
   </w:abstractNum>
-  <w:abstractNum w:abstractNumId="7">
+  <w:abstractNum w:abstractNumId="10">
     <w:nsid w:val="2CC126F7"/>
     <w:multiLevelType w:val="hybridMultilevel"/>
     <w:tmpl w:val="35C410C4"/>
@@ -10416,10 +11632,10 @@
       </w:pPr>
     </w:lvl>
   </w:abstractNum>
-  <w:abstractNum w:abstractNumId="8">
+  <w:abstractNum w:abstractNumId="11">
     <w:nsid w:val="3117018B"/>
     <w:multiLevelType w:val="multilevel"/>
-    <w:tmpl w:val="EBF81670"/>
+    <w:tmpl w:val="795A0C86"/>
     <w:lvl w:ilvl="0">
       <w:start w:val="1"/>
       <w:numFmt w:val="lowerLetter"/>
@@ -10434,8 +11650,8 @@
     </w:lvl>
     <w:lvl w:ilvl="1">
       <w:start w:val="1"/>
-      <w:numFmt w:val="decimal"/>
-      <w:lvlText w:val="3.%2"/>
+      <w:numFmt w:val="none"/>
+      <w:lvlText w:val="3.1"/>
       <w:lvlJc w:val="left"/>
       <w:pPr>
         <w:ind w:left="720" w:hanging="360"/>
@@ -10447,7 +11663,7 @@
     <w:lvl w:ilvl="2">
       <w:start w:val="1"/>
       <w:numFmt w:val="decimal"/>
-      <w:lvlText w:val="3.%2.%3"/>
+      <w:lvlText w:val="3.%23.1"/>
       <w:lvlJc w:val="left"/>
       <w:pPr>
         <w:ind w:left="1440" w:hanging="720"/>
@@ -10529,7 +11745,7 @@
       </w:rPr>
     </w:lvl>
   </w:abstractNum>
-  <w:abstractNum w:abstractNumId="9">
+  <w:abstractNum w:abstractNumId="12">
     <w:nsid w:val="37E80708"/>
     <w:multiLevelType w:val="hybridMultilevel"/>
     <w:tmpl w:val="B3B479A4"/>
@@ -10618,7 +11834,7 @@
       </w:pPr>
     </w:lvl>
   </w:abstractNum>
-  <w:abstractNum w:abstractNumId="10">
+  <w:abstractNum w:abstractNumId="13">
     <w:nsid w:val="38C0509B"/>
     <w:multiLevelType w:val="hybridMultilevel"/>
     <w:tmpl w:val="0ADACC88"/>
@@ -10704,7 +11920,7 @@
       </w:pPr>
     </w:lvl>
   </w:abstractNum>
-  <w:abstractNum w:abstractNumId="11">
+  <w:abstractNum w:abstractNumId="14">
     <w:nsid w:val="3E5756A0"/>
     <w:multiLevelType w:val="hybridMultilevel"/>
     <w:tmpl w:val="E12E536A"/>
@@ -10790,7 +12006,7 @@
       </w:pPr>
     </w:lvl>
   </w:abstractNum>
-  <w:abstractNum w:abstractNumId="12">
+  <w:abstractNum w:abstractNumId="15">
     <w:nsid w:val="41AF1DE0"/>
     <w:multiLevelType w:val="hybridMultilevel"/>
     <w:tmpl w:val="628E5C82"/>
@@ -10879,7 +12095,7 @@
       </w:pPr>
     </w:lvl>
   </w:abstractNum>
-  <w:abstractNum w:abstractNumId="13">
+  <w:abstractNum w:abstractNumId="16">
     <w:nsid w:val="43E55C12"/>
     <w:multiLevelType w:val="hybridMultilevel"/>
     <w:tmpl w:val="D662F68C"/>
@@ -10965,7 +12181,7 @@
       </w:pPr>
     </w:lvl>
   </w:abstractNum>
-  <w:abstractNum w:abstractNumId="14">
+  <w:abstractNum w:abstractNumId="17">
     <w:nsid w:val="4C3F4C9E"/>
     <w:multiLevelType w:val="hybridMultilevel"/>
     <w:tmpl w:val="D278FFDA"/>
@@ -11054,7 +12270,7 @@
       </w:pPr>
     </w:lvl>
   </w:abstractNum>
-  <w:abstractNum w:abstractNumId="15">
+  <w:abstractNum w:abstractNumId="18">
     <w:nsid w:val="4EA73290"/>
     <w:multiLevelType w:val="hybridMultilevel"/>
     <w:tmpl w:val="C89CC650"/>
@@ -11143,7 +12359,7 @@
       </w:pPr>
     </w:lvl>
   </w:abstractNum>
-  <w:abstractNum w:abstractNumId="16">
+  <w:abstractNum w:abstractNumId="19">
     <w:nsid w:val="5130712A"/>
     <w:multiLevelType w:val="hybridMultilevel"/>
     <w:tmpl w:val="F3802ADE"/>
@@ -11232,7 +12448,7 @@
       </w:pPr>
     </w:lvl>
   </w:abstractNum>
-  <w:abstractNum w:abstractNumId="17">
+  <w:abstractNum w:abstractNumId="20">
     <w:nsid w:val="5725784E"/>
     <w:multiLevelType w:val="hybridMultilevel"/>
     <w:tmpl w:val="2452C446"/>
@@ -11321,7 +12537,7 @@
       </w:pPr>
     </w:lvl>
   </w:abstractNum>
-  <w:abstractNum w:abstractNumId="18">
+  <w:abstractNum w:abstractNumId="21">
     <w:nsid w:val="598502D6"/>
     <w:multiLevelType w:val="multilevel"/>
     <w:tmpl w:val="066A854C"/>
@@ -11434,7 +12650,7 @@
       </w:rPr>
     </w:lvl>
   </w:abstractNum>
-  <w:abstractNum w:abstractNumId="19">
+  <w:abstractNum w:abstractNumId="22">
     <w:nsid w:val="63602C03"/>
     <w:multiLevelType w:val="hybridMultilevel"/>
     <w:tmpl w:val="C6D44FAE"/>
@@ -11523,7 +12739,7 @@
       </w:pPr>
     </w:lvl>
   </w:abstractNum>
-  <w:abstractNum w:abstractNumId="20">
+  <w:abstractNum w:abstractNumId="23">
     <w:nsid w:val="66EA7619"/>
     <w:multiLevelType w:val="hybridMultilevel"/>
     <w:tmpl w:val="D278FFDA"/>
@@ -11612,7 +12828,7 @@
       </w:pPr>
     </w:lvl>
   </w:abstractNum>
-  <w:abstractNum w:abstractNumId="21">
+  <w:abstractNum w:abstractNumId="24">
     <w:nsid w:val="6B3D61D1"/>
     <w:multiLevelType w:val="hybridMultilevel"/>
     <w:tmpl w:val="E4680CFC"/>
@@ -11701,7 +12917,120 @@
       </w:pPr>
     </w:lvl>
   </w:abstractNum>
-  <w:abstractNum w:abstractNumId="22">
+  <w:abstractNum w:abstractNumId="25">
+    <w:nsid w:val="6CBC44CC"/>
+    <w:multiLevelType w:val="multilevel"/>
+    <w:tmpl w:val="795A0C86"/>
+    <w:lvl w:ilvl="0">
+      <w:start w:val="1"/>
+      <w:numFmt w:val="lowerLetter"/>
+      <w:lvlText w:val="%1."/>
+      <w:lvlJc w:val="left"/>
+      <w:pPr>
+        <w:ind w:left="360" w:hanging="360"/>
+      </w:pPr>
+      <w:rPr>
+        <w:rFonts w:hint="default"/>
+      </w:rPr>
+    </w:lvl>
+    <w:lvl w:ilvl="1">
+      <w:start w:val="1"/>
+      <w:numFmt w:val="none"/>
+      <w:lvlText w:val="3.1"/>
+      <w:lvlJc w:val="left"/>
+      <w:pPr>
+        <w:ind w:left="720" w:hanging="360"/>
+      </w:pPr>
+      <w:rPr>
+        <w:rFonts w:hint="default"/>
+      </w:rPr>
+    </w:lvl>
+    <w:lvl w:ilvl="2">
+      <w:start w:val="1"/>
+      <w:numFmt w:val="decimal"/>
+      <w:lvlText w:val="3.%23.1"/>
+      <w:lvlJc w:val="left"/>
+      <w:pPr>
+        <w:ind w:left="1440" w:hanging="720"/>
+      </w:pPr>
+      <w:rPr>
+        <w:rFonts w:hint="default"/>
+      </w:rPr>
+    </w:lvl>
+    <w:lvl w:ilvl="3">
+      <w:start w:val="1"/>
+      <w:numFmt w:val="decimal"/>
+      <w:lvlText w:val="%1.%2.%3.%4"/>
+      <w:lvlJc w:val="left"/>
+      <w:pPr>
+        <w:ind w:left="1800" w:hanging="720"/>
+      </w:pPr>
+      <w:rPr>
+        <w:rFonts w:hint="default"/>
+      </w:rPr>
+    </w:lvl>
+    <w:lvl w:ilvl="4">
+      <w:start w:val="1"/>
+      <w:numFmt w:val="decimal"/>
+      <w:lvlText w:val="%1.%2.%3.%4.%5"/>
+      <w:lvlJc w:val="left"/>
+      <w:pPr>
+        <w:ind w:left="2520" w:hanging="1080"/>
+      </w:pPr>
+      <w:rPr>
+        <w:rFonts w:hint="default"/>
+      </w:rPr>
+    </w:lvl>
+    <w:lvl w:ilvl="5">
+      <w:start w:val="1"/>
+      <w:numFmt w:val="decimal"/>
+      <w:lvlText w:val="%1.%2.%3.%4.%5.%6"/>
+      <w:lvlJc w:val="left"/>
+      <w:pPr>
+        <w:ind w:left="2880" w:hanging="1080"/>
+      </w:pPr>
+      <w:rPr>
+        <w:rFonts w:hint="default"/>
+      </w:rPr>
+    </w:lvl>
+    <w:lvl w:ilvl="6">
+      <w:start w:val="1"/>
+      <w:numFmt w:val="decimal"/>
+      <w:lvlText w:val="%1.%2.%3.%4.%5.%6.%7"/>
+      <w:lvlJc w:val="left"/>
+      <w:pPr>
+        <w:ind w:left="3600" w:hanging="1440"/>
+      </w:pPr>
+      <w:rPr>
+        <w:rFonts w:hint="default"/>
+      </w:rPr>
+    </w:lvl>
+    <w:lvl w:ilvl="7">
+      <w:start w:val="1"/>
+      <w:numFmt w:val="decimal"/>
+      <w:lvlText w:val="%1.%2.%3.%4.%5.%6.%7.%8"/>
+      <w:lvlJc w:val="left"/>
+      <w:pPr>
+        <w:ind w:left="4320" w:hanging="1800"/>
+      </w:pPr>
+      <w:rPr>
+        <w:rFonts w:hint="default"/>
+      </w:rPr>
+    </w:lvl>
+    <w:lvl w:ilvl="8">
+      <w:start w:val="1"/>
+      <w:numFmt w:val="decimal"/>
+      <w:lvlText w:val="%1.%2.%3.%4.%5.%6.%7.%8.%9"/>
+      <w:lvlJc w:val="left"/>
+      <w:pPr>
+        <w:ind w:left="4680" w:hanging="1800"/>
+      </w:pPr>
+      <w:rPr>
+        <w:rFonts w:hint="default"/>
+      </w:rPr>
+    </w:lvl>
+  </w:abstractNum>
+  <w:abstractNum w:abstractNumId="26">
     <w:nsid w:val="70007EA5"/>
     <w:multiLevelType w:val="multilevel"/>
     <w:tmpl w:val="C4EC10D6"/>
@@ -11814,7 +13143,7 @@
       </w:rPr>
     </w:lvl>
   </w:abstractNum>
-  <w:abstractNum w:abstractNumId="23">
+  <w:abstractNum w:abstractNumId="27">
     <w:nsid w:val="7E5B3C9D"/>
     <w:multiLevelType w:val="hybridMultilevel"/>
     <w:tmpl w:val="D278FFDA"/>
@@ -11904,76 +13233,88 @@
     </w:lvl>
   </w:abstractNum>
   <w:num w:numId="1">
+    <w:abstractNumId w:val="7"/>
+  </w:num>
+  <w:num w:numId="2">
+    <w:abstractNumId w:val="8"/>
+  </w:num>
+  <w:num w:numId="3">
+    <w:abstractNumId w:val="12"/>
+  </w:num>
+  <w:num w:numId="4">
+    <w:abstractNumId w:val="27"/>
+  </w:num>
+  <w:num w:numId="5">
+    <w:abstractNumId w:val="23"/>
+  </w:num>
+  <w:num w:numId="6">
+    <w:abstractNumId w:val="17"/>
+  </w:num>
+  <w:num w:numId="7">
+    <w:abstractNumId w:val="18"/>
+  </w:num>
+  <w:num w:numId="8">
+    <w:abstractNumId w:val="21"/>
+  </w:num>
+  <w:num w:numId="9">
+    <w:abstractNumId w:val="11"/>
+  </w:num>
+  <w:num w:numId="10">
+    <w:abstractNumId w:val="26"/>
+  </w:num>
+  <w:num w:numId="11">
+    <w:abstractNumId w:val="14"/>
+  </w:num>
+  <w:num w:numId="12">
+    <w:abstractNumId w:val="10"/>
+  </w:num>
+  <w:num w:numId="13">
+    <w:abstractNumId w:val="9"/>
+  </w:num>
+  <w:num w:numId="14">
+    <w:abstractNumId w:val="19"/>
+  </w:num>
+  <w:num w:numId="15">
+    <w:abstractNumId w:val="15"/>
+  </w:num>
+  <w:num w:numId="16">
+    <w:abstractNumId w:val="22"/>
+  </w:num>
+  <w:num w:numId="17">
+    <w:abstractNumId w:val="24"/>
+  </w:num>
+  <w:num w:numId="18">
+    <w:abstractNumId w:val="20"/>
+  </w:num>
+  <w:num w:numId="19">
     <w:abstractNumId w:val="4"/>
   </w:num>
-  <w:num w:numId="2">
+  <w:num w:numId="20">
+    <w:abstractNumId w:val="6"/>
+  </w:num>
+  <w:num w:numId="21">
+    <w:abstractNumId w:val="13"/>
+  </w:num>
+  <w:num w:numId="22">
+    <w:abstractNumId w:val="2"/>
+  </w:num>
+  <w:num w:numId="23">
     <w:abstractNumId w:val="5"/>
   </w:num>
-  <w:num w:numId="3">
-    <w:abstractNumId w:val="9"/>
-  </w:num>
-  <w:num w:numId="4">
-    <w:abstractNumId w:val="23"/>
-  </w:num>
-  <w:num w:numId="5">
-    <w:abstractNumId w:val="20"/>
-  </w:num>
-  <w:num w:numId="6">
-    <w:abstractNumId w:val="14"/>
-  </w:num>
-  <w:num w:numId="7">
-    <w:abstractNumId w:val="15"/>
-  </w:num>
-  <w:num w:numId="8">
-    <w:abstractNumId w:val="18"/>
-  </w:num>
-  <w:num w:numId="9">
-    <w:abstractNumId w:val="8"/>
-  </w:num>
-  <w:num w:numId="10">
-    <w:abstractNumId w:val="22"/>
-  </w:num>
-  <w:num w:numId="11">
-    <w:abstractNumId w:val="11"/>
-  </w:num>
-  <w:num w:numId="12">
-    <w:abstractNumId w:val="7"/>
-  </w:num>
-  <w:num w:numId="13">
-    <w:abstractNumId w:val="6"/>
-  </w:num>
-  <w:num w:numId="14">
+  <w:num w:numId="24">
     <w:abstractNumId w:val="16"/>
   </w:num>
-  <w:num w:numId="15">
-    <w:abstractNumId w:val="12"/>
+  <w:num w:numId="25">
+    <w:abstractNumId w:val="0"/>
   </w:num>
-  <w:num w:numId="16">
-    <w:abstractNumId w:val="19"/>
-  </w:num>
-  <w:num w:numId="17">
-    <w:abstractNumId w:val="21"/>
-  </w:num>
-  <w:num w:numId="18">
-    <w:abstractNumId w:val="17"/>
-  </w:num>
-  <w:num w:numId="19">
+  <w:num w:numId="26">
     <w:abstractNumId w:val="1"/>
   </w:num>
-  <w:num w:numId="20">
+  <w:num w:numId="27">
     <w:abstractNumId w:val="3"/>
   </w:num>
-  <w:num w:numId="21">
-    <w:abstractNumId w:val="10"/>
-  </w:num>
-  <w:num w:numId="22">
-    <w:abstractNumId w:val="0"/>
-  </w:num>
-  <w:num w:numId="23">
-    <w:abstractNumId w:val="2"/>
-  </w:num>
-  <w:num w:numId="24">
-    <w:abstractNumId w:val="13"/>
+  <w:num w:numId="28">
+    <w:abstractNumId w:val="25"/>
   </w:num>
 </w:numbering>
 </file>
@@ -12470,7 +13811,6 @@
   <w:style w:type="character" w:default="1" w:styleId="DefaultParagraphFont">
     <w:name w:val="Default Paragraph Font"/>
     <w:uiPriority w:val="1"/>
-    <w:semiHidden/>
     <w:unhideWhenUsed/>
   </w:style>
   <w:style w:type="table" w:default="1" w:styleId="TableNormal">
@@ -13153,7 +14493,7 @@
 </file>
 
 <file path=customXml/itemProps1.xml><?xml version="1.0" encoding="utf-8"?>
-<ds:datastoreItem xmlns:ds="http://schemas.openxmlformats.org/officeDocument/2006/customXml" ds:itemID="{CFCFBFCE-E6FD-4844-AE60-8555B96CFFFC}">
+<ds:datastoreItem xmlns:ds="http://schemas.openxmlformats.org/officeDocument/2006/customXml" ds:itemID="{74F2BCCE-741A-44F7-952C-3A24351EC790}">
   <ds:schemaRefs>
     <ds:schemaRef ds:uri="http://schemas.openxmlformats.org/officeDocument/2006/bibliography"/>
   </ds:schemaRefs>

</xml_diff>